<commit_message>
edited to make it little better
</commit_message>
<xml_diff>
--- a/SystemRequirementsAnalysis/SRA_Final.docx
+++ b/SystemRequirementsAnalysis/SRA_Final.docx
@@ -165,15 +165,7 @@
                 <w:szCs w:val="34"/>
               </w:rPr>
             </w:pPr>
-            <w:r>
-              <w:rPr>
-                <w:b w:val="0"/>
-                <w:bCs/>
-                <w:sz w:val="34"/>
-                <w:szCs w:val="34"/>
-              </w:rPr>
-              <w:t>{</w:t>
-            </w:r>
+            <w:proofErr w:type="spellStart"/>
             <w:r>
               <w:rPr>
                 <w:b w:val="0"/>
@@ -183,15 +175,7 @@
               </w:rPr>
               <w:t>StickJumpForce</w:t>
             </w:r>
-            <w:r>
-              <w:rPr>
-                <w:b w:val="0"/>
-                <w:bCs/>
-                <w:sz w:val="34"/>
-                <w:szCs w:val="34"/>
-              </w:rPr>
-              <w:t>}</w:t>
-            </w:r>
+            <w:proofErr w:type="spellEnd"/>
           </w:p>
         </w:tc>
       </w:tr>
@@ -267,25 +251,7 @@
                 <w:sz w:val="34"/>
                 <w:szCs w:val="34"/>
               </w:rPr>
-              <w:t>{</w:t>
-            </w:r>
-            <w:r>
-              <w:rPr>
-                <w:b w:val="0"/>
-                <w:bCs/>
-                <w:sz w:val="34"/>
-                <w:szCs w:val="34"/>
-              </w:rPr>
               <w:t>Team 10</w:t>
-            </w:r>
-            <w:r>
-              <w:rPr>
-                <w:b w:val="0"/>
-                <w:bCs/>
-                <w:sz w:val="34"/>
-                <w:szCs w:val="34"/>
-              </w:rPr>
-              <w:t>}</w:t>
             </w:r>
           </w:p>
         </w:tc>
@@ -2099,97 +2065,63 @@
           <w:szCs w:val="22"/>
         </w:rPr>
       </w:pPr>
-      <w:r>
-        <w:rPr>
-          <w:rStyle w:val="Hyperlink"/>
-          <w:noProof/>
-        </w:rPr>
-        <w:fldChar w:fldCharType="begin"/>
-      </w:r>
-      <w:r>
-        <w:rPr>
-          <w:rStyle w:val="Hyperlink"/>
-          <w:noProof/>
-        </w:rPr>
-        <w:instrText xml:space="preserve"> HYPERLINK \l "_Toc526135401" </w:instrText>
-      </w:r>
-      <w:r>
-        <w:rPr>
-          <w:rStyle w:val="Hyperlink"/>
-          <w:noProof/>
-        </w:rPr>
-        <w:fldChar w:fldCharType="separate"/>
-      </w:r>
-      <w:r>
-        <w:rPr>
-          <w:rStyle w:val="Hyperlink"/>
-          <w:noProof/>
-        </w:rPr>
-        <w:t>5</w:t>
-      </w:r>
-      <w:bookmarkStart w:id="5" w:name="_GoBack"/>
-      <w:bookmarkEnd w:id="5"/>
-      <w:r>
-        <w:rPr>
-          <w:rStyle w:val="Hyperlink"/>
-          <w:noProof/>
-        </w:rPr>
-        <w:t>.  Software Processes and UML Diagrams</w:t>
-      </w:r>
-      <w:r>
-        <w:rPr>
-          <w:noProof/>
-          <w:webHidden/>
-        </w:rPr>
-        <w:tab/>
-      </w:r>
-      <w:r>
-        <w:rPr>
-          <w:noProof/>
-          <w:webHidden/>
-        </w:rPr>
-        <w:fldChar w:fldCharType="begin"/>
-      </w:r>
-      <w:r>
-        <w:rPr>
-          <w:noProof/>
-          <w:webHidden/>
-        </w:rPr>
-        <w:instrText xml:space="preserve"> PAGEREF _Toc526135401 \h </w:instrText>
-      </w:r>
-      <w:r>
-        <w:rPr>
-          <w:noProof/>
-          <w:webHidden/>
-        </w:rPr>
-      </w:r>
-      <w:r>
-        <w:rPr>
-          <w:noProof/>
-          <w:webHidden/>
-        </w:rPr>
-        <w:fldChar w:fldCharType="separate"/>
-      </w:r>
-      <w:r>
-        <w:rPr>
-          <w:noProof/>
-          <w:webHidden/>
-        </w:rPr>
-        <w:t>8</w:t>
-      </w:r>
-      <w:r>
-        <w:rPr>
-          <w:noProof/>
-          <w:webHidden/>
-        </w:rPr>
-        <w:fldChar w:fldCharType="end"/>
-      </w:r>
-      <w:r>
-        <w:rPr>
-          <w:noProof/>
-        </w:rPr>
-        <w:fldChar w:fldCharType="end"/>
-      </w:r>
+      <w:hyperlink w:anchor="_Toc526135401" w:history="1">
+        <w:r>
+          <w:rPr>
+            <w:rStyle w:val="Hyperlink"/>
+            <w:noProof/>
+          </w:rPr>
+          <w:t>5.  Software Processes and UML Diagrams</w:t>
+        </w:r>
+        <w:r>
+          <w:rPr>
+            <w:noProof/>
+            <w:webHidden/>
+          </w:rPr>
+          <w:tab/>
+        </w:r>
+        <w:r>
+          <w:rPr>
+            <w:noProof/>
+            <w:webHidden/>
+          </w:rPr>
+          <w:fldChar w:fldCharType="begin"/>
+        </w:r>
+        <w:r>
+          <w:rPr>
+            <w:noProof/>
+            <w:webHidden/>
+          </w:rPr>
+          <w:instrText xml:space="preserve"> PAGEREF _Toc526135401 \h </w:instrText>
+        </w:r>
+        <w:r>
+          <w:rPr>
+            <w:noProof/>
+            <w:webHidden/>
+          </w:rPr>
+        </w:r>
+        <w:r>
+          <w:rPr>
+            <w:noProof/>
+            <w:webHidden/>
+          </w:rPr>
+          <w:fldChar w:fldCharType="separate"/>
+        </w:r>
+        <w:r>
+          <w:rPr>
+            <w:noProof/>
+            <w:webHidden/>
+          </w:rPr>
+          <w:t>8</w:t>
+        </w:r>
+        <w:r>
+          <w:rPr>
+            <w:noProof/>
+            <w:webHidden/>
+          </w:rPr>
+          <w:fldChar w:fldCharType="end"/>
+        </w:r>
+      </w:hyperlink>
     </w:p>
     <w:p>
       <w:pPr>
@@ -2976,12 +2908,12 @@
       <w:pPr>
         <w:pStyle w:val="Heading1"/>
       </w:pPr>
-      <w:bookmarkStart w:id="6" w:name="_Toc526135386"/>
+      <w:bookmarkStart w:id="5" w:name="_Toc526135386"/>
       <w:r>
         <w:lastRenderedPageBreak/>
         <w:t>1.  Introduction and Project Overview</w:t>
       </w:r>
-      <w:bookmarkEnd w:id="6"/>
+      <w:bookmarkEnd w:id="5"/>
     </w:p>
     <w:p>
       <w:pPr>
@@ -3040,27 +2972,27 @@
       <w:pPr>
         <w:pStyle w:val="Heading1"/>
       </w:pPr>
-      <w:bookmarkStart w:id="7" w:name="_Toc526135387"/>
+      <w:bookmarkStart w:id="6" w:name="_Toc526135387"/>
       <w:r>
         <w:lastRenderedPageBreak/>
         <w:t>2.  Objectives</w:t>
       </w:r>
+      <w:bookmarkEnd w:id="6"/>
+    </w:p>
+    <w:p>
+      <w:pPr>
+        <w:pStyle w:val="heading1underline"/>
+      </w:pPr>
+    </w:p>
+    <w:p>
+      <w:pPr>
+        <w:pStyle w:val="Heading2"/>
+      </w:pPr>
+      <w:bookmarkStart w:id="7" w:name="_Toc526135388"/>
+      <w:r>
+        <w:t>2.1 BUSINESS Objectives</w:t>
+      </w:r>
       <w:bookmarkEnd w:id="7"/>
-    </w:p>
-    <w:p>
-      <w:pPr>
-        <w:pStyle w:val="heading1underline"/>
-      </w:pPr>
-    </w:p>
-    <w:p>
-      <w:pPr>
-        <w:pStyle w:val="Heading2"/>
-      </w:pPr>
-      <w:bookmarkStart w:id="8" w:name="_Toc526135388"/>
-      <w:r>
-        <w:t>2.1 BUSINESS Objectives</w:t>
-      </w:r>
-      <w:bookmarkEnd w:id="8"/>
     </w:p>
     <w:p>
       <w:pPr>
@@ -3538,11 +3470,11 @@
       <w:pPr>
         <w:pStyle w:val="Heading2"/>
       </w:pPr>
-      <w:bookmarkStart w:id="9" w:name="_Toc526135389"/>
+      <w:bookmarkStart w:id="8" w:name="_Toc526135389"/>
       <w:r>
         <w:t>2.2 SYSTEM Objectives</w:t>
       </w:r>
-      <w:bookmarkEnd w:id="9"/>
+      <w:bookmarkEnd w:id="8"/>
     </w:p>
     <w:p>
       <w:pPr>
@@ -3795,7 +3727,7 @@
           <w:numId w:val="0"/>
         </w:numPr>
       </w:pPr>
-      <w:bookmarkStart w:id="10" w:name="_Toc526135390"/>
+      <w:bookmarkStart w:id="9" w:name="_Toc526135390"/>
       <w:r>
         <w:lastRenderedPageBreak/>
         <w:t xml:space="preserve">3. Project </w:t>
@@ -3803,7 +3735,7 @@
       <w:r>
         <w:t>Context Diagram</w:t>
       </w:r>
-      <w:bookmarkEnd w:id="10"/>
+      <w:bookmarkEnd w:id="9"/>
     </w:p>
     <w:p>
       <w:pPr>
@@ -3962,33 +3894,33 @@
       <w:pPr>
         <w:pStyle w:val="Heading1"/>
       </w:pPr>
-      <w:bookmarkStart w:id="11" w:name="_Toc526135391"/>
+      <w:bookmarkStart w:id="10" w:name="_Toc526135391"/>
       <w:r>
         <w:lastRenderedPageBreak/>
         <w:t>4.  Systems Requirements</w:t>
       </w:r>
+      <w:bookmarkEnd w:id="10"/>
+    </w:p>
+    <w:p>
+      <w:pPr>
+        <w:pStyle w:val="heading1underline"/>
+      </w:pPr>
+    </w:p>
+    <w:p>
+      <w:pPr>
+        <w:pStyle w:val="Heading2"/>
+      </w:pPr>
+      <w:bookmarkStart w:id="11" w:name="_Toc526135392"/>
+      <w:r>
+        <w:t>4.1 “</w:t>
+      </w:r>
+      <w:r>
+        <w:t>MENU</w:t>
+      </w:r>
+      <w:r>
+        <w:t>” Requirements</w:t>
+      </w:r>
       <w:bookmarkEnd w:id="11"/>
-    </w:p>
-    <w:p>
-      <w:pPr>
-        <w:pStyle w:val="heading1underline"/>
-      </w:pPr>
-    </w:p>
-    <w:p>
-      <w:pPr>
-        <w:pStyle w:val="Heading2"/>
-      </w:pPr>
-      <w:bookmarkStart w:id="12" w:name="_Toc526135392"/>
-      <w:r>
-        <w:t>4.1 “</w:t>
-      </w:r>
-      <w:r>
-        <w:t>MENU</w:t>
-      </w:r>
-      <w:r>
-        <w:t>” Requirements</w:t>
-      </w:r>
-      <w:bookmarkEnd w:id="12"/>
     </w:p>
     <w:p>
       <w:pPr>
@@ -4711,7 +4643,7 @@
             <w:tcW w:w="2268" w:type="dxa"/>
           </w:tcPr>
           <w:p>
-            <w:bookmarkStart w:id="13" w:name="_Toc526135393"/>
+            <w:bookmarkStart w:id="12" w:name="_Toc526135393"/>
             <w:r>
               <w:rPr>
                 <w:b/>
@@ -4951,13 +4883,7 @@
         <w:pStyle w:val="Heading2"/>
       </w:pPr>
       <w:r>
-        <w:t>4.2 “</w:t>
-      </w:r>
-      <w:r>
-        <w:t>AI</w:t>
-      </w:r>
-      <w:r>
-        <w:t>” Requirements</w:t>
+        <w:t>4.2 “AI” Requirements</w:t>
       </w:r>
     </w:p>
     <w:p>
@@ -5223,7 +5149,7 @@
             <w:tcW w:w="2268" w:type="dxa"/>
           </w:tcPr>
           <w:p>
-            <w:bookmarkStart w:id="14" w:name="_Hlk528184794"/>
+            <w:bookmarkStart w:id="13" w:name="_Hlk528184794"/>
             <w:r>
               <w:rPr>
                 <w:b/>
@@ -5451,7 +5377,7 @@
           <w:p/>
         </w:tc>
       </w:tr>
-      <w:bookmarkEnd w:id="14"/>
+      <w:bookmarkEnd w:id="13"/>
     </w:tbl>
     <w:p>
       <w:pPr>
@@ -5709,7 +5635,7 @@
       <w:r>
         <w:t xml:space="preserve"> Requirements</w:t>
       </w:r>
-      <w:bookmarkEnd w:id="13"/>
+      <w:bookmarkEnd w:id="12"/>
       <w:r>
         <w:tab/>
       </w:r>
@@ -5991,7 +5917,7 @@
       <w:pPr>
         <w:pStyle w:val="Heading2"/>
       </w:pPr>
-      <w:bookmarkStart w:id="15" w:name="_Toc526135394"/>
+      <w:bookmarkStart w:id="14" w:name="_Toc526135394"/>
       <w:r>
         <w:t>4.3 “</w:t>
       </w:r>
@@ -6001,7 +5927,7 @@
       <w:r>
         <w:t>” Requirements</w:t>
       </w:r>
-      <w:bookmarkEnd w:id="15"/>
+      <w:bookmarkEnd w:id="14"/>
     </w:p>
     <w:tbl>
       <w:tblPr>
@@ -6248,7 +6174,7 @@
       <w:pPr>
         <w:pStyle w:val="Heading2"/>
       </w:pPr>
-      <w:bookmarkStart w:id="16" w:name="_Toc526135395"/>
+      <w:bookmarkStart w:id="15" w:name="_Toc526135395"/>
       <w:r>
         <w:t>4.4</w:t>
       </w:r>
@@ -6261,7 +6187,7 @@
       <w:r>
         <w:t>” Requirements</w:t>
       </w:r>
-      <w:bookmarkEnd w:id="16"/>
+      <w:bookmarkEnd w:id="15"/>
     </w:p>
     <w:tbl>
       <w:tblPr>
@@ -6467,7 +6393,7 @@
       <w:pPr>
         <w:pStyle w:val="Heading1"/>
       </w:pPr>
-      <w:bookmarkStart w:id="17" w:name="_Toc526135401"/>
+      <w:bookmarkStart w:id="16" w:name="_Toc526135401"/>
       <w:r>
         <w:lastRenderedPageBreak/>
         <w:t xml:space="preserve">5.  Software Processes and </w:t>
@@ -6475,120 +6401,89 @@
       <w:r>
         <w:t>UML Diagrams</w:t>
       </w:r>
+      <w:bookmarkEnd w:id="16"/>
+    </w:p>
+    <w:p>
+      <w:pPr>
+        <w:pStyle w:val="heading1underline"/>
+      </w:pPr>
+    </w:p>
+    <w:p>
+      <w:pPr>
+        <w:pStyle w:val="Heading2"/>
+      </w:pPr>
+      <w:bookmarkStart w:id="17" w:name="_Toc462791971"/>
+      <w:bookmarkStart w:id="18" w:name="_Toc526135402"/>
+      <w:bookmarkStart w:id="19" w:name="_Toc517694305"/>
+      <w:r>
+        <w:t>5.1 Hardware and Infrastructure</w:t>
+      </w:r>
       <w:bookmarkEnd w:id="17"/>
-    </w:p>
-    <w:p>
-      <w:pPr>
-        <w:pStyle w:val="heading1underline"/>
+      <w:bookmarkEnd w:id="18"/>
+    </w:p>
+    <w:p>
+      <w:pPr>
+        <w:pStyle w:val="BodyText2"/>
+      </w:pPr>
+      <w:r>
+        <w:t>{Any hardware and infrastructure types/issues such as which version of android and other related material go here}</w:t>
+      </w:r>
+    </w:p>
+    <w:p>
+      <w:pPr>
+        <w:pStyle w:val="BodyText2"/>
+      </w:pPr>
+    </w:p>
+    <w:p>
+      <w:pPr>
+        <w:pStyle w:val="BodyText2"/>
+      </w:pPr>
+      <w:r>
+        <w:t xml:space="preserve">No hardware issues </w:t>
+      </w:r>
+      <w:proofErr w:type="gramStart"/>
+      <w:r>
+        <w:t>at the moment</w:t>
+      </w:r>
+      <w:proofErr w:type="gramEnd"/>
+      <w:r>
+        <w:t xml:space="preserve">. Plan on using android version 4.0 Ice Cream </w:t>
+      </w:r>
+      <w:proofErr w:type="spellStart"/>
+      <w:r>
+        <w:t>Sandwhich</w:t>
+      </w:r>
+      <w:proofErr w:type="spellEnd"/>
+      <w:r>
+        <w:t>. (Feel free to change this)</w:t>
+      </w:r>
+    </w:p>
+    <w:p>
+      <w:pPr>
+        <w:pStyle w:val="BodyText2"/>
       </w:pPr>
     </w:p>
     <w:p>
       <w:pPr>
         <w:pStyle w:val="Heading2"/>
       </w:pPr>
-      <w:bookmarkStart w:id="18" w:name="_Toc462791971"/>
-      <w:bookmarkStart w:id="19" w:name="_Toc526135402"/>
-      <w:bookmarkStart w:id="20" w:name="_Toc517694305"/>
-      <w:r>
-        <w:t>5.1 Hardware and Infrastructure</w:t>
-      </w:r>
-      <w:bookmarkEnd w:id="18"/>
+    </w:p>
+    <w:p>
+      <w:pPr>
+        <w:pStyle w:val="Heading2"/>
+      </w:pPr>
+      <w:bookmarkStart w:id="20" w:name="_Toc526135403"/>
+      <w:r>
+        <w:t>5.2</w:t>
+      </w:r>
+      <w:r>
+        <w:t xml:space="preserve"> </w:t>
+      </w:r>
+      <w:r>
+        <w:t>UML Diagrams</w:t>
+      </w:r>
       <w:bookmarkEnd w:id="19"/>
-    </w:p>
-    <w:p>
-      <w:pPr>
-        <w:pStyle w:val="BodyText2"/>
-      </w:pPr>
-      <w:r>
-        <w:t>{Any hardware and infrastructure types/issues such as which version of android and other related material go here}</w:t>
-      </w:r>
-    </w:p>
-    <w:p>
-      <w:pPr>
-        <w:pStyle w:val="BodyText2"/>
-      </w:pPr>
-    </w:p>
-    <w:p>
-      <w:pPr>
-        <w:pStyle w:val="BodyText2"/>
-      </w:pPr>
-      <w:r>
-        <w:t xml:space="preserve">No hardware issues </w:t>
-      </w:r>
-      <w:proofErr w:type="gramStart"/>
-      <w:r>
-        <w:t>at the moment</w:t>
-      </w:r>
-      <w:proofErr w:type="gramEnd"/>
-      <w:r>
-        <w:t xml:space="preserve">. Plan on using android version 4.0 Ice Cream </w:t>
-      </w:r>
-      <w:proofErr w:type="spellStart"/>
-      <w:r>
-        <w:t>Sandwhich</w:t>
-      </w:r>
-      <w:proofErr w:type="spellEnd"/>
-      <w:r>
-        <w:t>. (Feel free to change this)</w:t>
-      </w:r>
-    </w:p>
-    <w:p>
-      <w:pPr>
-        <w:pStyle w:val="BodyText2"/>
-      </w:pPr>
-    </w:p>
-    <w:p>
-      <w:pPr>
-        <w:pStyle w:val="Heading2"/>
-      </w:pPr>
-    </w:p>
-    <w:p>
-      <w:pPr>
-        <w:pStyle w:val="Heading2"/>
-      </w:pPr>
-      <w:bookmarkStart w:id="21" w:name="_Toc526135403"/>
-      <w:r>
-        <w:t>5.2</w:t>
-      </w:r>
-      <w:r>
-        <w:t xml:space="preserve"> </w:t>
-      </w:r>
-      <w:r>
-        <w:t>UML Diagrams</w:t>
-      </w:r>
       <w:bookmarkEnd w:id="20"/>
-      <w:bookmarkEnd w:id="21"/>
-    </w:p>
-    <w:p>
-      <w:pPr>
-        <w:pStyle w:val="BodyText2"/>
-        <w:keepNext/>
-        <w:keepLines/>
-      </w:pPr>
-      <w:r>
-        <w:t>{</w:t>
-      </w:r>
-      <w:r>
-        <w:rPr>
-          <w:bCs/>
-        </w:rPr>
-        <w:t>UML</w:t>
-      </w:r>
-      <w:r>
-        <w:t xml:space="preserve"> diagrams go here. This section may take several pages, one </w:t>
-      </w:r>
-      <w:r>
-        <w:t>UML diagram for each component</w:t>
-      </w:r>
-      <w:r>
-        <w:t>.</w:t>
-      </w:r>
-      <w:r>
-        <w:t xml:space="preserve"> This was done in Increment 1, just copy paste here.</w:t>
-      </w:r>
-      <w:r>
-        <w:t>}</w:t>
-      </w:r>
     </w:p>
     <w:p>
       <w:pPr>
@@ -6937,8 +6832,8 @@
       <w:pPr>
         <w:pStyle w:val="Heading2"/>
       </w:pPr>
-      <w:bookmarkStart w:id="22" w:name="_Toc517694306"/>
-      <w:bookmarkStart w:id="23" w:name="_Toc526135404"/>
+      <w:bookmarkStart w:id="21" w:name="_Toc517694306"/>
+      <w:bookmarkStart w:id="22" w:name="_Toc526135404"/>
       <w:r>
         <w:t>5.3</w:t>
       </w:r>
@@ -6948,8 +6843,8 @@
       <w:r>
         <w:t>Test Plan</w:t>
       </w:r>
+      <w:bookmarkEnd w:id="21"/>
       <w:bookmarkEnd w:id="22"/>
-      <w:bookmarkEnd w:id="23"/>
     </w:p>
     <w:p>
       <w:pPr>
@@ -6988,8 +6883,8 @@
       <w:pPr>
         <w:pStyle w:val="Heading2"/>
       </w:pPr>
-      <w:bookmarkStart w:id="24" w:name="_Toc517694308"/>
-      <w:bookmarkStart w:id="25" w:name="_Toc526135405"/>
+      <w:bookmarkStart w:id="23" w:name="_Toc517694308"/>
+      <w:bookmarkStart w:id="24" w:name="_Toc526135405"/>
       <w:r>
         <w:t>5.4</w:t>
       </w:r>
@@ -6999,8 +6894,8 @@
       <w:r>
         <w:t xml:space="preserve"> Shots</w:t>
       </w:r>
+      <w:bookmarkEnd w:id="23"/>
       <w:bookmarkEnd w:id="24"/>
-      <w:bookmarkEnd w:id="25"/>
     </w:p>
     <w:p>
       <w:pPr>
@@ -7059,27 +6954,27 @@
       <w:pPr>
         <w:pStyle w:val="Heading1"/>
       </w:pPr>
-      <w:bookmarkStart w:id="26" w:name="_Toc526135406"/>
+      <w:bookmarkStart w:id="25" w:name="_Toc526135406"/>
       <w:r>
         <w:lastRenderedPageBreak/>
         <w:t>6.  Assumptions and Constraints</w:t>
       </w:r>
+      <w:bookmarkEnd w:id="25"/>
+    </w:p>
+    <w:p>
+      <w:pPr>
+        <w:pStyle w:val="heading1underline"/>
+      </w:pPr>
+    </w:p>
+    <w:p>
+      <w:pPr>
+        <w:pStyle w:val="Heading2"/>
+      </w:pPr>
+      <w:bookmarkStart w:id="26" w:name="_Toc526135407"/>
+      <w:r>
+        <w:t>6.1 ASSUMPTIONS</w:t>
+      </w:r>
       <w:bookmarkEnd w:id="26"/>
-    </w:p>
-    <w:p>
-      <w:pPr>
-        <w:pStyle w:val="heading1underline"/>
-      </w:pPr>
-    </w:p>
-    <w:p>
-      <w:pPr>
-        <w:pStyle w:val="Heading2"/>
-      </w:pPr>
-      <w:bookmarkStart w:id="27" w:name="_Toc526135407"/>
-      <w:r>
-        <w:t>6.1 ASSUMPTIONS</w:t>
-      </w:r>
-      <w:bookmarkEnd w:id="27"/>
     </w:p>
     <w:p>
       <w:pPr>
@@ -7119,11 +7014,11 @@
       <w:pPr>
         <w:pStyle w:val="Heading2"/>
       </w:pPr>
-      <w:bookmarkStart w:id="28" w:name="_Toc526135408"/>
+      <w:bookmarkStart w:id="27" w:name="_Toc526135408"/>
       <w:r>
         <w:t>6.2 CONSTRAINTS</w:t>
       </w:r>
-      <w:bookmarkEnd w:id="28"/>
+      <w:bookmarkEnd w:id="27"/>
     </w:p>
     <w:p>
       <w:pPr>
@@ -7180,11 +7075,11 @@
       <w:pPr>
         <w:pStyle w:val="Heading2"/>
       </w:pPr>
-      <w:bookmarkStart w:id="29" w:name="_Toc526135409"/>
+      <w:bookmarkStart w:id="28" w:name="_Toc526135409"/>
       <w:r>
         <w:t>6.3 Out of Scope material</w:t>
       </w:r>
-      <w:bookmarkEnd w:id="29"/>
+      <w:bookmarkEnd w:id="28"/>
     </w:p>
     <w:p>
       <w:pPr>
@@ -7250,19 +7145,19 @@
       <w:pPr>
         <w:pStyle w:val="Heading1"/>
       </w:pPr>
-      <w:bookmarkStart w:id="30" w:name="_Toc462791980"/>
-      <w:bookmarkStart w:id="31" w:name="_Toc526135410"/>
+      <w:bookmarkStart w:id="29" w:name="_Toc462791980"/>
+      <w:bookmarkStart w:id="30" w:name="_Toc526135410"/>
       <w:r>
         <w:lastRenderedPageBreak/>
         <w:t xml:space="preserve">7.  </w:t>
       </w:r>
-      <w:bookmarkStart w:id="32" w:name="_Toc469714138"/>
+      <w:bookmarkStart w:id="31" w:name="_Toc469714138"/>
       <w:r>
         <w:t>Delivery and Schedule</w:t>
       </w:r>
+      <w:bookmarkEnd w:id="29"/>
       <w:bookmarkEnd w:id="30"/>
       <w:bookmarkEnd w:id="31"/>
-      <w:bookmarkEnd w:id="32"/>
     </w:p>
     <w:p>
       <w:pPr>
@@ -8372,14 +8267,14 @@
       <w:pPr>
         <w:pStyle w:val="Heading1"/>
       </w:pPr>
-      <w:bookmarkStart w:id="33" w:name="_Toc462791981"/>
-      <w:bookmarkStart w:id="34" w:name="_Toc526135411"/>
+      <w:bookmarkStart w:id="32" w:name="_Toc462791981"/>
+      <w:bookmarkStart w:id="33" w:name="_Toc526135411"/>
       <w:r>
         <w:lastRenderedPageBreak/>
         <w:t>8.  Stakeholder Approval Form</w:t>
       </w:r>
+      <w:bookmarkEnd w:id="32"/>
       <w:bookmarkEnd w:id="33"/>
-      <w:bookmarkEnd w:id="34"/>
     </w:p>
     <w:p>
       <w:pPr>
@@ -8734,7 +8629,7 @@
               <w:ind w:left="0"/>
             </w:pPr>
             <w:r>
-              <w:t>{Team member Name}</w:t>
+              <w:t>Cristian Garces</w:t>
             </w:r>
           </w:p>
           <w:p>
@@ -8791,9 +8686,16 @@
               <w:pStyle w:val="BodyText1"/>
               <w:ind w:left="0"/>
             </w:pPr>
-            <w:r>
-              <w:t>{Team member Name}</w:t>
-            </w:r>
+            <w:proofErr w:type="spellStart"/>
+            <w:r>
+              <w:t>Haris</w:t>
+            </w:r>
+            <w:proofErr w:type="spellEnd"/>
+            <w:r>
+              <w:t xml:space="preserve"> Queresi</w:t>
+            </w:r>
+            <w:bookmarkStart w:id="34" w:name="_GoBack"/>
+            <w:bookmarkEnd w:id="34"/>
           </w:p>
           <w:p>
             <w:pPr>
@@ -10836,6 +10738,7 @@
   <w:style w:type="character" w:default="1" w:styleId="DefaultParagraphFont">
     <w:name w:val="Default Paragraph Font"/>
     <w:uiPriority w:val="1"/>
+    <w:semiHidden/>
     <w:unhideWhenUsed/>
   </w:style>
   <w:style w:type="table" w:default="1" w:styleId="TableNormal">

</xml_diff>

<commit_message>
minor changes in SRA
</commit_message>
<xml_diff>
--- a/SystemRequirementsAnalysis/SRA_Final.docx
+++ b/SystemRequirementsAnalysis/SRA_Final.docx
@@ -1,12 +1,12 @@
 
 <file path=word/document.xml><?xml version="1.0" encoding="utf-8"?>
-<w:document xmlns:wpc="http://schemas.microsoft.com/office/word/2010/wordprocessingCanvas" xmlns:cx="http://schemas.microsoft.com/office/drawing/2014/chartex" xmlns:cx1="http://schemas.microsoft.com/office/drawing/2015/9/8/chartex" xmlns:cx2="http://schemas.microsoft.com/office/drawing/2015/10/21/chartex" xmlns:cx3="http://schemas.microsoft.com/office/drawing/2016/5/9/chartex" xmlns:cx4="http://schemas.microsoft.com/office/drawing/2016/5/10/chartex" xmlns:cx5="http://schemas.microsoft.com/office/drawing/2016/5/11/chartex" xmlns:cx6="http://schemas.microsoft.com/office/drawing/2016/5/12/chartex" xmlns:cx7="http://schemas.microsoft.com/office/drawing/2016/5/13/chartex" xmlns:cx8="http://schemas.microsoft.com/office/drawing/2016/5/14/chartex" xmlns:mc="http://schemas.openxmlformats.org/markup-compatibility/2006" xmlns:aink="http://schemas.microsoft.com/office/drawing/2016/ink" xmlns:am3d="http://schemas.microsoft.com/office/drawing/2017/model3d" xmlns:o="urn:schemas-microsoft-com:office:office" xmlns:r="http://schemas.openxmlformats.org/officeDocument/2006/relationships" xmlns:m="http://schemas.openxmlformats.org/officeDocument/2006/math" xmlns:v="urn:schemas-microsoft-com:vml" xmlns:wp14="http://schemas.microsoft.com/office/word/2010/wordprocessingDrawing" xmlns:wp="http://schemas.openxmlformats.org/drawingml/2006/wordprocessingDrawing" xmlns:w10="urn:schemas-microsoft-com:office:word" xmlns:w="http://schemas.openxmlformats.org/wordprocessingml/2006/main" xmlns:w14="http://schemas.microsoft.com/office/word/2010/wordml" xmlns:w15="http://schemas.microsoft.com/office/word/2012/wordml" xmlns:w16cid="http://schemas.microsoft.com/office/word/2016/wordml/cid" xmlns:w16se="http://schemas.microsoft.com/office/word/2015/wordml/symex" xmlns:wpg="http://schemas.microsoft.com/office/word/2010/wordprocessingGroup" xmlns:wpi="http://schemas.microsoft.com/office/word/2010/wordprocessingInk" xmlns:wne="http://schemas.microsoft.com/office/word/2006/wordml" xmlns:wps="http://schemas.microsoft.com/office/word/2010/wordprocessingShape" mc:Ignorable="w14 w15 w16se w16cid wp14">
+<w:document xmlns:ve="http://schemas.openxmlformats.org/markup-compatibility/2006" xmlns:o="urn:schemas-microsoft-com:office:office" xmlns:r="http://schemas.openxmlformats.org/officeDocument/2006/relationships" xmlns:m="http://schemas.openxmlformats.org/officeDocument/2006/math" xmlns:v="urn:schemas-microsoft-com:vml" xmlns:wp="http://schemas.openxmlformats.org/drawingml/2006/wordprocessingDrawing" xmlns:w10="urn:schemas-microsoft-com:office:word" xmlns:w="http://schemas.openxmlformats.org/wordprocessingml/2006/main" xmlns:wne="http://schemas.microsoft.com/office/word/2006/wordml">
   <w:body>
     <w:tbl>
       <w:tblPr>
         <w:tblW w:w="0" w:type="auto"/>
         <w:tblLayout w:type="fixed"/>
-        <w:tblLook w:val="0000" w:firstRow="0" w:lastRow="0" w:firstColumn="0" w:lastColumn="0" w:noHBand="0" w:noVBand="0"/>
+        <w:tblLook w:val="0000"/>
       </w:tblPr>
       <w:tblGrid>
         <w:gridCol w:w="1278"/>
@@ -165,7 +165,6 @@
                 <w:szCs w:val="34"/>
               </w:rPr>
             </w:pPr>
-            <w:proofErr w:type="spellStart"/>
             <w:r>
               <w:rPr>
                 <w:b w:val="0"/>
@@ -175,7 +174,6 @@
               </w:rPr>
               <w:t>StickJumpForce</w:t>
             </w:r>
-            <w:proofErr w:type="spellEnd"/>
           </w:p>
         </w:tc>
       </w:tr>
@@ -694,19 +692,11 @@
           <w:sz w:val="28"/>
         </w:rPr>
       </w:pPr>
-      <w:proofErr w:type="spellStart"/>
       <w:r>
         <w:rPr>
           <w:sz w:val="28"/>
         </w:rPr>
-        <w:t>Bhuwan</w:t>
-      </w:r>
-      <w:proofErr w:type="spellEnd"/>
-      <w:r>
-        <w:rPr>
-          <w:sz w:val="28"/>
-        </w:rPr>
-        <w:t xml:space="preserve"> KC</w:t>
+        <w:t>Bhuwan KC</w:t>
       </w:r>
     </w:p>
     <w:p>
@@ -806,7 +796,7 @@
           <w:insideV w:val="single" w:sz="6" w:space="0" w:color="auto"/>
         </w:tblBorders>
         <w:tblLayout w:type="fixed"/>
-        <w:tblLook w:val="0000" w:firstRow="0" w:lastRow="0" w:firstColumn="0" w:lastColumn="0" w:noHBand="0" w:noVBand="0"/>
+        <w:tblLook w:val="0000"/>
       </w:tblPr>
       <w:tblGrid>
         <w:gridCol w:w="990"/>
@@ -994,7 +984,15 @@
             </w:r>
             <w:proofErr w:type="spellEnd"/>
             <w:r>
-              <w:t xml:space="preserve">, Diptin, </w:t>
+              <w:t xml:space="preserve">, </w:t>
+            </w:r>
+            <w:proofErr w:type="spellStart"/>
+            <w:r>
+              <w:t>Diptin</w:t>
+            </w:r>
+            <w:proofErr w:type="spellEnd"/>
+            <w:r>
+              <w:t xml:space="preserve">, </w:t>
             </w:r>
             <w:proofErr w:type="spellStart"/>
             <w:r>
@@ -1077,7 +1075,15 @@
               <w:pStyle w:val="Tabletext"/>
             </w:pPr>
             <w:r>
-              <w:t>mm/dd/</w:t>
+              <w:t>mm/</w:t>
+            </w:r>
+            <w:proofErr w:type="spellStart"/>
+            <w:r>
+              <w:t>dd</w:t>
+            </w:r>
+            <w:proofErr w:type="spellEnd"/>
+            <w:r>
+              <w:t>/</w:t>
             </w:r>
             <w:proofErr w:type="spellStart"/>
             <w:r>
@@ -2985,41 +2991,13 @@
           <w:szCs w:val="24"/>
         </w:rPr>
       </w:pPr>
-      <w:proofErr w:type="spellStart"/>
       <w:r>
         <w:rPr>
           <w:rFonts w:ascii="Times New Roman" w:hAnsi="Times New Roman"/>
           <w:sz w:val="24"/>
           <w:szCs w:val="24"/>
         </w:rPr>
-        <w:t>StickJumpForce</w:t>
-      </w:r>
-      <w:proofErr w:type="spellEnd"/>
-      <w:r>
-        <w:rPr>
-          <w:rFonts w:ascii="Times New Roman" w:hAnsi="Times New Roman"/>
-          <w:sz w:val="24"/>
-          <w:szCs w:val="24"/>
-        </w:rPr>
-        <w:t xml:space="preserve"> is a 2D fighting game, which allows user to control the Stick figure in the screen. The hero (stick figure) has ability to transform to different heroes from popular fighting anime and movies. And usually </w:t>
-      </w:r>
-      <w:proofErr w:type="gramStart"/>
-      <w:r>
-        <w:rPr>
-          <w:rFonts w:ascii="Times New Roman" w:hAnsi="Times New Roman"/>
-          <w:sz w:val="24"/>
-          <w:szCs w:val="24"/>
-        </w:rPr>
-        <w:t>has to</w:t>
-      </w:r>
-      <w:proofErr w:type="gramEnd"/>
-      <w:r>
-        <w:rPr>
-          <w:rFonts w:ascii="Times New Roman" w:hAnsi="Times New Roman"/>
-          <w:sz w:val="24"/>
-          <w:szCs w:val="24"/>
-        </w:rPr>
-        <w:t xml:space="preserve"> fight his way to the end from all the enemies who are attacking him with all the Jump Forces.  The game is built for Android devices and expects user to have at least Android KitKat. The game is available for free download in android store.</w:t>
+        <w:t>StickJumpForce is a 2D fighting game, which allows user to control the Stick figure in the screen. The hero (stick figure) has ability to transform to different heroes from popular fighting anime and movies. And usually has to fight his way to the end from all the enemies who are attacking him with all the Jump Forces.  The game is built for Android devices and expects user to have at least Android KitKat. The game is available for free download in android store.</w:t>
       </w:r>
     </w:p>
     <w:p>
@@ -3640,148 +3618,52 @@
         <w:rPr>
           <w:noProof/>
         </w:rPr>
-        <mc:AlternateContent>
-          <mc:Choice Requires="wps">
-            <w:drawing>
-              <wp:anchor distT="0" distB="0" distL="114300" distR="114300" simplePos="0" relativeHeight="251660288" behindDoc="0" locked="0" layoutInCell="1" allowOverlap="1" wp14:anchorId="2016585F" wp14:editId="3B835526">
-                <wp:simplePos x="0" y="0"/>
-                <wp:positionH relativeFrom="column">
-                  <wp:posOffset>1935480</wp:posOffset>
-                </wp:positionH>
-                <wp:positionV relativeFrom="paragraph">
-                  <wp:posOffset>1106805</wp:posOffset>
-                </wp:positionV>
-                <wp:extent cx="800100" cy="350520"/>
-                <wp:effectExtent l="11430" t="13335" r="7620" b="7620"/>
-                <wp:wrapNone/>
-                <wp:docPr id="12" name="Text Box 8"/>
-                <wp:cNvGraphicFramePr>
-                  <a:graphicFrameLocks xmlns:a="http://schemas.openxmlformats.org/drawingml/2006/main"/>
-                </wp:cNvGraphicFramePr>
-                <a:graphic xmlns:a="http://schemas.openxmlformats.org/drawingml/2006/main">
-                  <a:graphicData uri="http://schemas.microsoft.com/office/word/2010/wordprocessingShape">
-                    <wps:wsp>
-                      <wps:cNvSpPr txBox="1">
-                        <a:spLocks noChangeArrowheads="1"/>
-                      </wps:cNvSpPr>
-                      <wps:spPr bwMode="auto">
-                        <a:xfrm>
-                          <a:off x="0" y="0"/>
-                          <a:ext cx="800100" cy="350520"/>
-                        </a:xfrm>
-                        <a:prstGeom prst="rect">
-                          <a:avLst/>
-                        </a:prstGeom>
-                        <a:solidFill>
-                          <a:srgbClr val="FFFFFF"/>
-                        </a:solidFill>
-                        <a:ln w="9525">
-                          <a:solidFill>
-                            <a:schemeClr val="bg1">
-                              <a:lumMod val="100000"/>
-                              <a:lumOff val="0"/>
-                            </a:schemeClr>
-                          </a:solidFill>
-                          <a:miter lim="800000"/>
-                          <a:headEnd/>
-                          <a:tailEnd/>
-                        </a:ln>
-                      </wps:spPr>
-                      <wps:txbx>
-                        <w:txbxContent>
-                          <w:p>
-                            <w:pPr>
-                              <w:rPr>
-                                <w:sz w:val="32"/>
-                              </w:rPr>
-                            </w:pPr>
-                            <w:proofErr w:type="spellStart"/>
-                            <w:r>
-                              <w:rPr>
-                                <w:sz w:val="32"/>
-                              </w:rPr>
-                              <w:t>Set</w:t>
-                            </w:r>
-                            <w:r>
-                              <w:rPr>
-                                <w:sz w:val="32"/>
-                              </w:rPr>
-                              <w:t>U</w:t>
-                            </w:r>
-                            <w:r>
-                              <w:rPr>
-                                <w:sz w:val="32"/>
-                              </w:rPr>
-                              <w:t>p</w:t>
-                            </w:r>
-                            <w:proofErr w:type="spellEnd"/>
-                          </w:p>
-                        </w:txbxContent>
-                      </wps:txbx>
-                      <wps:bodyPr rot="0" vert="horz" wrap="square" lIns="91440" tIns="45720" rIns="91440" bIns="45720" anchor="t" anchorCtr="0" upright="1">
-                        <a:noAutofit/>
-                      </wps:bodyPr>
-                    </wps:wsp>
-                  </a:graphicData>
-                </a:graphic>
-                <wp14:sizeRelH relativeFrom="page">
-                  <wp14:pctWidth>0</wp14:pctWidth>
-                </wp14:sizeRelH>
-                <wp14:sizeRelV relativeFrom="page">
-                  <wp14:pctHeight>0</wp14:pctHeight>
-                </wp14:sizeRelV>
-              </wp:anchor>
-            </w:drawing>
-          </mc:Choice>
-          <mc:Fallback>
-            <w:pict>
-              <v:shapetype w14:anchorId="2016585F" id="_x0000_t202" coordsize="21600,21600" o:spt="202" path="m,l,21600r21600,l21600,xe">
-                <v:stroke joinstyle="miter"/>
-                <v:path gradientshapeok="t" o:connecttype="rect"/>
-              </v:shapetype>
-              <v:shape id="Text Box 8" o:spid="_x0000_s1026" type="#_x0000_t202" style="position:absolute;margin-left:152.4pt;margin-top:87.15pt;width:63pt;height:27.6pt;z-index:251660288;visibility:visible;mso-wrap-style:square;mso-width-percent:0;mso-height-percent:0;mso-wrap-distance-left:9pt;mso-wrap-distance-top:0;mso-wrap-distance-right:9pt;mso-wrap-distance-bottom:0;mso-position-horizontal:absolute;mso-position-horizontal-relative:text;mso-position-vertical:absolute;mso-position-vertical-relative:text;mso-width-percent:0;mso-height-percent:0;mso-width-relative:page;mso-height-relative:page;v-text-anchor:top" o:gfxdata="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" strokecolor="white [3212]">
-                <v:textbox>
-                  <w:txbxContent>
-                    <w:p>
-                      <w:pPr>
-                        <w:rPr>
-                          <w:sz w:val="32"/>
-                        </w:rPr>
-                      </w:pPr>
-                      <w:proofErr w:type="spellStart"/>
-                      <w:r>
-                        <w:rPr>
-                          <w:sz w:val="32"/>
-                        </w:rPr>
-                        <w:t>Set</w:t>
-                      </w:r>
-                      <w:r>
-                        <w:rPr>
-                          <w:sz w:val="32"/>
-                        </w:rPr>
-                        <w:t>U</w:t>
-                      </w:r>
-                      <w:r>
-                        <w:rPr>
-                          <w:sz w:val="32"/>
-                        </w:rPr>
-                        <w:t>p</w:t>
-                      </w:r>
-                      <w:proofErr w:type="spellEnd"/>
-                    </w:p>
-                  </w:txbxContent>
-                </v:textbox>
-              </v:shape>
-            </w:pict>
-          </mc:Fallback>
-        </mc:AlternateContent>
+        <w:pict>
+          <v:shapetype id="_x0000_t202" coordsize="21600,21600" o:spt="202" path="m,l,21600r21600,l21600,xe">
+            <v:stroke joinstyle="miter"/>
+            <v:path gradientshapeok="t" o:connecttype="rect"/>
+          </v:shapetype>
+          <v:shape id="Text Box 8" o:spid="_x0000_s1026" type="#_x0000_t202" style="position:absolute;margin-left:152.4pt;margin-top:87.15pt;width:63pt;height:27.6pt;z-index:251660288;visibility:visible" o:gfxdata="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" strokecolor="white [3212]">
+            <v:textbox>
+              <w:txbxContent>
+                <w:p>
+                  <w:pPr>
+                    <w:rPr>
+                      <w:sz w:val="32"/>
+                    </w:rPr>
+                  </w:pPr>
+                  <w:proofErr w:type="spellStart"/>
+                  <w:r>
+                    <w:rPr>
+                      <w:sz w:val="32"/>
+                    </w:rPr>
+                    <w:t>Set</w:t>
+                  </w:r>
+                  <w:r>
+                    <w:rPr>
+                      <w:sz w:val="32"/>
+                    </w:rPr>
+                    <w:t>U</w:t>
+                  </w:r>
+                  <w:r>
+                    <w:rPr>
+                      <w:sz w:val="32"/>
+                    </w:rPr>
+                    <w:t>p</w:t>
+                  </w:r>
+                  <w:proofErr w:type="spellEnd"/>
+                </w:p>
+              </w:txbxContent>
+            </v:textbox>
+          </v:shape>
+        </w:pict>
       </w:r>
       <w:r>
         <w:rPr>
           <w:noProof/>
         </w:rPr>
         <w:drawing>
-          <wp:inline distT="0" distB="0" distL="0" distR="0" wp14:anchorId="56A14F86" wp14:editId="10EE1CAA">
+          <wp:inline distT="0" distB="0" distL="0" distR="0">
             <wp:extent cx="4834255" cy="6395085"/>
             <wp:effectExtent l="0" t="0" r="0" b="0"/>
             <wp:docPr id="7" name="Picture 7"/>
@@ -3798,10 +3680,10 @@
                     </pic:cNvPicPr>
                   </pic:nvPicPr>
                   <pic:blipFill>
-                    <a:blip r:embed="rId10">
+                    <a:blip r:embed="rId10" cstate="print">
                       <a:extLst>
                         <a:ext uri="{28A0092B-C50C-407E-A947-70E740481C1C}">
-                          <a14:useLocalDpi xmlns:a14="http://schemas.microsoft.com/office/drawing/2010/main" val="0"/>
+                          <a14:useLocalDpi xmlns:a14="http://schemas.microsoft.com/office/drawing/2010/main" xmlns:wps="http://schemas.microsoft.com/office/word/2010/wordprocessingShape" xmlns:wpi="http://schemas.microsoft.com/office/word/2010/wordprocessingInk" xmlns:wpg="http://schemas.microsoft.com/office/word/2010/wordprocessingGroup" xmlns:w16se="http://schemas.microsoft.com/office/word/2015/wordml/symex" xmlns:w16cid="http://schemas.microsoft.com/office/word/2016/wordml/cid" xmlns:w15="http://schemas.microsoft.com/office/word/2012/wordml" xmlns:w14="http://schemas.microsoft.com/office/word/2010/wordml" xmlns:w="http://schemas.openxmlformats.org/wordprocessingml/2006/main" xmlns:w10="urn:schemas-microsoft-com:office:word" xmlns:wp14="http://schemas.microsoft.com/office/word/2010/wordprocessingDrawing" xmlns:v="urn:schemas-microsoft-com:vml" xmlns:o="urn:schemas-microsoft-com:office:office" xmlns:am3d="http://schemas.microsoft.com/office/drawing/2017/model3d" xmlns:aink="http://schemas.microsoft.com/office/drawing/2016/ink" xmlns:mc="http://schemas.openxmlformats.org/markup-compatibility/2006" xmlns:cx8="http://schemas.microsoft.com/office/drawing/2016/5/14/chartex" xmlns:cx7="http://schemas.microsoft.com/office/drawing/2016/5/13/chartex" xmlns:cx6="http://schemas.microsoft.com/office/drawing/2016/5/12/chartex" xmlns:cx5="http://schemas.microsoft.com/office/drawing/2016/5/11/chartex" xmlns:cx4="http://schemas.microsoft.com/office/drawing/2016/5/10/chartex" xmlns:cx3="http://schemas.microsoft.com/office/drawing/2016/5/9/chartex" xmlns:cx2="http://schemas.microsoft.com/office/drawing/2015/10/21/chartex" xmlns:cx1="http://schemas.microsoft.com/office/drawing/2015/9/8/chartex" xmlns:cx="http://schemas.microsoft.com/office/drawing/2014/chartex" xmlns:wpc="http://schemas.microsoft.com/office/word/2010/wordprocessingCanvas" xmlns="" val="0"/>
                         </a:ext>
                       </a:extLst>
                     </a:blip>
@@ -3891,7 +3773,7 @@
           <w:insideH w:val="single" w:sz="4" w:space="0" w:color="000000"/>
           <w:insideV w:val="single" w:sz="4" w:space="0" w:color="000000"/>
         </w:tblBorders>
-        <w:tblLook w:val="04A0" w:firstRow="1" w:lastRow="0" w:firstColumn="1" w:lastColumn="0" w:noHBand="0" w:noVBand="1"/>
+        <w:tblLook w:val="04A0"/>
       </w:tblPr>
       <w:tblGrid>
         <w:gridCol w:w="2071"/>
@@ -3924,19 +3806,14 @@
             <w:tcW w:w="6018" w:type="dxa"/>
           </w:tcPr>
           <w:p>
-            <w:proofErr w:type="spellStart"/>
             <w:r>
               <w:t>Set</w:t>
             </w:r>
             <w:r>
-              <w:t>U</w:t>
-            </w:r>
-            <w:r>
-              <w:t>p</w:t>
-            </w:r>
-            <w:proofErr w:type="spellEnd"/>
-            <w:r>
-              <w:t xml:space="preserve"> Menu</w:t>
+              <w:t>u</w:t>
+            </w:r>
+            <w:r>
+              <w:t>p Menu</w:t>
             </w:r>
           </w:p>
           <w:p>
@@ -4310,11 +4187,11 @@
           <w:insideH w:val="single" w:sz="4" w:space="0" w:color="000000"/>
           <w:insideV w:val="single" w:sz="4" w:space="0" w:color="000000"/>
         </w:tblBorders>
-        <w:tblLook w:val="04A0" w:firstRow="1" w:lastRow="0" w:firstColumn="1" w:lastColumn="0" w:noHBand="0" w:noVBand="1"/>
+        <w:tblLook w:val="04A0"/>
       </w:tblPr>
       <w:tblGrid>
-        <w:gridCol w:w="2246"/>
-        <w:gridCol w:w="6384"/>
+        <w:gridCol w:w="2268"/>
+        <w:gridCol w:w="6588"/>
       </w:tblGrid>
       <w:tr>
         <w:tc>
@@ -4437,13 +4314,8 @@
           </w:p>
           <w:p>
             <w:r>
-              <w:t xml:space="preserve">Levels – To select a </w:t>
-            </w:r>
-            <w:proofErr w:type="gramStart"/>
-            <w:r>
-              <w:t>particular level</w:t>
-            </w:r>
-            <w:proofErr w:type="gramEnd"/>
+              <w:t>Levels – To select a particular level</w:t>
+            </w:r>
           </w:p>
           <w:p>
             <w:r>
@@ -4592,11 +4464,11 @@
           <w:insideH w:val="single" w:sz="4" w:space="0" w:color="000000"/>
           <w:insideV w:val="single" w:sz="4" w:space="0" w:color="000000"/>
         </w:tblBorders>
-        <w:tblLook w:val="04A0" w:firstRow="1" w:lastRow="0" w:firstColumn="1" w:lastColumn="0" w:noHBand="0" w:noVBand="1"/>
+        <w:tblLook w:val="04A0"/>
       </w:tblPr>
       <w:tblGrid>
-        <w:gridCol w:w="2246"/>
-        <w:gridCol w:w="6384"/>
+        <w:gridCol w:w="2268"/>
+        <w:gridCol w:w="6588"/>
       </w:tblGrid>
       <w:tr>
         <w:tc>
@@ -4866,11 +4738,11 @@
           <w:insideH w:val="single" w:sz="4" w:space="0" w:color="000000"/>
           <w:insideV w:val="single" w:sz="4" w:space="0" w:color="000000"/>
         </w:tblBorders>
-        <w:tblLook w:val="04A0" w:firstRow="1" w:lastRow="0" w:firstColumn="1" w:lastColumn="0" w:noHBand="0" w:noVBand="1"/>
+        <w:tblLook w:val="04A0"/>
       </w:tblPr>
       <w:tblGrid>
-        <w:gridCol w:w="2245"/>
-        <w:gridCol w:w="6385"/>
+        <w:gridCol w:w="2268"/>
+        <w:gridCol w:w="6588"/>
       </w:tblGrid>
       <w:tr>
         <w:tc>
@@ -5101,11 +4973,11 @@
           <w:insideH w:val="single" w:sz="4" w:space="0" w:color="000000"/>
           <w:insideV w:val="single" w:sz="4" w:space="0" w:color="000000"/>
         </w:tblBorders>
-        <w:tblLook w:val="04A0" w:firstRow="1" w:lastRow="0" w:firstColumn="1" w:lastColumn="0" w:noHBand="0" w:noVBand="1"/>
+        <w:tblLook w:val="04A0"/>
       </w:tblPr>
       <w:tblGrid>
-        <w:gridCol w:w="2243"/>
-        <w:gridCol w:w="6387"/>
+        <w:gridCol w:w="2268"/>
+        <w:gridCol w:w="6588"/>
       </w:tblGrid>
       <w:tr>
         <w:tc>
@@ -5411,11 +5283,11 @@
           <w:insideH w:val="single" w:sz="4" w:space="0" w:color="000000"/>
           <w:insideV w:val="single" w:sz="4" w:space="0" w:color="000000"/>
         </w:tblBorders>
-        <w:tblLook w:val="04A0" w:firstRow="1" w:lastRow="0" w:firstColumn="1" w:lastColumn="0" w:noHBand="0" w:noVBand="1"/>
+        <w:tblLook w:val="04A0"/>
       </w:tblPr>
       <w:tblGrid>
-        <w:gridCol w:w="2245"/>
-        <w:gridCol w:w="6385"/>
+        <w:gridCol w:w="2268"/>
+        <w:gridCol w:w="6588"/>
       </w:tblGrid>
       <w:tr>
         <w:tc>
@@ -5526,13 +5398,8 @@
             </w:r>
           </w:p>
           <w:p>
-            <w:proofErr w:type="gramStart"/>
-            <w:r>
-              <w:t>And also</w:t>
-            </w:r>
-            <w:proofErr w:type="gramEnd"/>
-            <w:r>
-              <w:t xml:space="preserve"> manipulates other version of Game AIs.</w:t>
+            <w:r>
+              <w:t>And also manipulates other version of Game AIs.</w:t>
             </w:r>
           </w:p>
         </w:tc>
@@ -5659,11 +5526,11 @@
           <w:insideH w:val="single" w:sz="4" w:space="0" w:color="000000"/>
           <w:insideV w:val="single" w:sz="4" w:space="0" w:color="000000"/>
         </w:tblBorders>
-        <w:tblLook w:val="04A0" w:firstRow="1" w:lastRow="0" w:firstColumn="1" w:lastColumn="0" w:noHBand="0" w:noVBand="1"/>
+        <w:tblLook w:val="04A0"/>
       </w:tblPr>
       <w:tblGrid>
-        <w:gridCol w:w="2245"/>
-        <w:gridCol w:w="6385"/>
+        <w:gridCol w:w="2268"/>
+        <w:gridCol w:w="6588"/>
       </w:tblGrid>
       <w:tr>
         <w:tc>
@@ -5960,11 +5827,11 @@
           <w:insideH w:val="single" w:sz="4" w:space="0" w:color="000000"/>
           <w:insideV w:val="single" w:sz="4" w:space="0" w:color="000000"/>
         </w:tblBorders>
-        <w:tblLook w:val="04A0" w:firstRow="1" w:lastRow="0" w:firstColumn="1" w:lastColumn="0" w:noHBand="0" w:noVBand="1"/>
+        <w:tblLook w:val="04A0"/>
       </w:tblPr>
       <w:tblGrid>
-        <w:gridCol w:w="2236"/>
-        <w:gridCol w:w="6394"/>
+        <w:gridCol w:w="2268"/>
+        <w:gridCol w:w="6588"/>
       </w:tblGrid>
       <w:tr>
         <w:tc>
@@ -6061,18 +5928,21 @@
               <w:rPr>
                 <w:b/>
               </w:rPr>
+              <w:t>Description:</w:t>
+            </w:r>
+          </w:p>
+        </w:tc>
+        <w:tc>
+          <w:tcPr>
+            <w:tcW w:w="6588" w:type="dxa"/>
+          </w:tcPr>
+          <w:p>
+            <w:r>
+              <w:t xml:space="preserve">Player should be able to access their inventory to put items(costumes/weapons), take items out, use items from </w:t>
+            </w:r>
+            <w:r>
               <w:lastRenderedPageBreak/>
-              <w:t>Description:</w:t>
-            </w:r>
-          </w:p>
-        </w:tc>
-        <w:tc>
-          <w:tcPr>
-            <w:tcW w:w="6588" w:type="dxa"/>
-          </w:tcPr>
-          <w:p>
-            <w:r>
-              <w:t>Player should be able to access their inventory to put items(costumes/weapons), take items out, use items from the inventory, and equip items to main inventory.</w:t>
+              <w:t>the inventory, and equip items to main inventory.</w:t>
             </w:r>
           </w:p>
           <w:p>
@@ -6098,6 +5968,7 @@
               <w:rPr>
                 <w:b/>
               </w:rPr>
+              <w:lastRenderedPageBreak/>
               <w:t>Pre-Conditions</w:t>
             </w:r>
             <w:r>
@@ -6223,11 +6094,11 @@
           <w:insideH w:val="single" w:sz="4" w:space="0" w:color="000000"/>
           <w:insideV w:val="single" w:sz="4" w:space="0" w:color="000000"/>
         </w:tblBorders>
-        <w:tblLook w:val="04A0" w:firstRow="1" w:lastRow="0" w:firstColumn="1" w:lastColumn="0" w:noHBand="0" w:noVBand="1"/>
+        <w:tblLook w:val="04A0"/>
       </w:tblPr>
       <w:tblGrid>
-        <w:gridCol w:w="2243"/>
-        <w:gridCol w:w="6387"/>
+        <w:gridCol w:w="2268"/>
+        <w:gridCol w:w="6588"/>
       </w:tblGrid>
       <w:tr>
         <w:tc>
@@ -6462,15 +6333,7 @@
         <w:pStyle w:val="BodyText2"/>
       </w:pPr>
       <w:r>
-        <w:t xml:space="preserve">No hardware issues </w:t>
-      </w:r>
-      <w:proofErr w:type="gramStart"/>
-      <w:r>
-        <w:t>at the moment</w:t>
-      </w:r>
-      <w:proofErr w:type="gramEnd"/>
-      <w:r>
-        <w:t xml:space="preserve">. Plan on using android version </w:t>
+        <w:t xml:space="preserve">No hardware issues at the moment. Plan on using android version </w:t>
       </w:r>
       <w:proofErr w:type="spellStart"/>
       <w:r>
@@ -6517,7 +6380,7 @@
           <w:noProof/>
         </w:rPr>
         <w:drawing>
-          <wp:inline distT="0" distB="0" distL="0" distR="0" wp14:anchorId="5B0C40F7" wp14:editId="76560262">
+          <wp:inline distT="0" distB="0" distL="0" distR="0">
             <wp:extent cx="5089525" cy="5818704"/>
             <wp:effectExtent l="361950" t="0" r="339725" b="0"/>
             <wp:docPr id="6" name="Picture 6"/>
@@ -6534,10 +6397,10 @@
                     </pic:cNvPicPr>
                   </pic:nvPicPr>
                   <pic:blipFill>
-                    <a:blip r:embed="rId11">
+                    <a:blip r:embed="rId11" cstate="print">
                       <a:extLst>
                         <a:ext uri="{28A0092B-C50C-407E-A947-70E740481C1C}">
-                          <a14:useLocalDpi xmlns:a14="http://schemas.microsoft.com/office/drawing/2010/main" val="0"/>
+                          <a14:useLocalDpi xmlns:a14="http://schemas.microsoft.com/office/drawing/2010/main" xmlns:wps="http://schemas.microsoft.com/office/word/2010/wordprocessingShape" xmlns:wpi="http://schemas.microsoft.com/office/word/2010/wordprocessingInk" xmlns:wpg="http://schemas.microsoft.com/office/word/2010/wordprocessingGroup" xmlns:w16se="http://schemas.microsoft.com/office/word/2015/wordml/symex" xmlns:w16cid="http://schemas.microsoft.com/office/word/2016/wordml/cid" xmlns:w15="http://schemas.microsoft.com/office/word/2012/wordml" xmlns:w14="http://schemas.microsoft.com/office/word/2010/wordml" xmlns:w="http://schemas.openxmlformats.org/wordprocessingml/2006/main" xmlns:w10="urn:schemas-microsoft-com:office:word" xmlns:wp14="http://schemas.microsoft.com/office/word/2010/wordprocessingDrawing" xmlns:v="urn:schemas-microsoft-com:vml" xmlns:o="urn:schemas-microsoft-com:office:office" xmlns:am3d="http://schemas.microsoft.com/office/drawing/2017/model3d" xmlns:aink="http://schemas.microsoft.com/office/drawing/2016/ink" xmlns:mc="http://schemas.openxmlformats.org/markup-compatibility/2006" xmlns:cx8="http://schemas.microsoft.com/office/drawing/2016/5/14/chartex" xmlns:cx7="http://schemas.microsoft.com/office/drawing/2016/5/13/chartex" xmlns:cx6="http://schemas.microsoft.com/office/drawing/2016/5/12/chartex" xmlns:cx5="http://schemas.microsoft.com/office/drawing/2016/5/11/chartex" xmlns:cx4="http://schemas.microsoft.com/office/drawing/2016/5/10/chartex" xmlns:cx3="http://schemas.microsoft.com/office/drawing/2016/5/9/chartex" xmlns:cx2="http://schemas.microsoft.com/office/drawing/2015/10/21/chartex" xmlns:cx1="http://schemas.microsoft.com/office/drawing/2015/9/8/chartex" xmlns:cx="http://schemas.microsoft.com/office/drawing/2014/chartex" xmlns:wpc="http://schemas.microsoft.com/office/word/2010/wordprocessingCanvas" xmlns="" val="0"/>
                         </a:ext>
                       </a:extLst>
                     </a:blip>
@@ -6575,7 +6438,7 @@
         </w:rPr>
         <w:lastRenderedPageBreak/>
         <w:drawing>
-          <wp:inline distT="0" distB="0" distL="0" distR="0" wp14:anchorId="71AD5105" wp14:editId="210A339D">
+          <wp:inline distT="0" distB="0" distL="0" distR="0">
             <wp:extent cx="4457700" cy="6301740"/>
             <wp:effectExtent l="0" t="0" r="0" b="3810"/>
             <wp:docPr id="2" name="Picture 2"/>
@@ -6590,10 +6453,10 @@
                     <pic:cNvPicPr/>
                   </pic:nvPicPr>
                   <pic:blipFill>
-                    <a:blip r:embed="rId12">
+                    <a:blip r:embed="rId12" cstate="print">
                       <a:extLst>
                         <a:ext uri="{28A0092B-C50C-407E-A947-70E740481C1C}">
-                          <a14:useLocalDpi xmlns:a14="http://schemas.microsoft.com/office/drawing/2010/main" val="0"/>
+                          <a14:useLocalDpi xmlns:a14="http://schemas.microsoft.com/office/drawing/2010/main" xmlns:wps="http://schemas.microsoft.com/office/word/2010/wordprocessingShape" xmlns:wpi="http://schemas.microsoft.com/office/word/2010/wordprocessingInk" xmlns:wpg="http://schemas.microsoft.com/office/word/2010/wordprocessingGroup" xmlns:w16se="http://schemas.microsoft.com/office/word/2015/wordml/symex" xmlns:w16cid="http://schemas.microsoft.com/office/word/2016/wordml/cid" xmlns:w15="http://schemas.microsoft.com/office/word/2012/wordml" xmlns:w14="http://schemas.microsoft.com/office/word/2010/wordml" xmlns:w="http://schemas.openxmlformats.org/wordprocessingml/2006/main" xmlns:w10="urn:schemas-microsoft-com:office:word" xmlns:wp14="http://schemas.microsoft.com/office/word/2010/wordprocessingDrawing" xmlns:v="urn:schemas-microsoft-com:vml" xmlns:o="urn:schemas-microsoft-com:office:office" xmlns:am3d="http://schemas.microsoft.com/office/drawing/2017/model3d" xmlns:aink="http://schemas.microsoft.com/office/drawing/2016/ink" xmlns:mc="http://schemas.openxmlformats.org/markup-compatibility/2006" xmlns:cx8="http://schemas.microsoft.com/office/drawing/2016/5/14/chartex" xmlns:cx7="http://schemas.microsoft.com/office/drawing/2016/5/13/chartex" xmlns:cx6="http://schemas.microsoft.com/office/drawing/2016/5/12/chartex" xmlns:cx5="http://schemas.microsoft.com/office/drawing/2016/5/11/chartex" xmlns:cx4="http://schemas.microsoft.com/office/drawing/2016/5/10/chartex" xmlns:cx3="http://schemas.microsoft.com/office/drawing/2016/5/9/chartex" xmlns:cx2="http://schemas.microsoft.com/office/drawing/2015/10/21/chartex" xmlns:cx1="http://schemas.microsoft.com/office/drawing/2015/9/8/chartex" xmlns:cx="http://schemas.microsoft.com/office/drawing/2014/chartex" xmlns:wpc="http://schemas.microsoft.com/office/word/2010/wordprocessingCanvas" xmlns="" val="0"/>
                         </a:ext>
                       </a:extLst>
                     </a:blip>
@@ -6621,235 +6484,67 @@
           <w:noProof/>
         </w:rPr>
         <w:lastRenderedPageBreak/>
-        <mc:AlternateContent>
-          <mc:Choice Requires="wps">
-            <w:drawing>
-              <wp:anchor distT="0" distB="0" distL="114300" distR="114300" simplePos="0" relativeHeight="251661312" behindDoc="0" locked="0" layoutInCell="1" allowOverlap="1" wp14:anchorId="7A300F94" wp14:editId="682B23BA">
-                <wp:simplePos x="0" y="0"/>
-                <wp:positionH relativeFrom="column">
-                  <wp:posOffset>281940</wp:posOffset>
-                </wp:positionH>
-                <wp:positionV relativeFrom="paragraph">
-                  <wp:posOffset>2245360</wp:posOffset>
-                </wp:positionV>
-                <wp:extent cx="396240" cy="2796540"/>
-                <wp:effectExtent l="5715" t="13335" r="7620" b="9525"/>
-                <wp:wrapNone/>
-                <wp:docPr id="11" name="Text Box 9"/>
-                <wp:cNvGraphicFramePr>
-                  <a:graphicFrameLocks xmlns:a="http://schemas.openxmlformats.org/drawingml/2006/main"/>
-                </wp:cNvGraphicFramePr>
-                <a:graphic xmlns:a="http://schemas.openxmlformats.org/drawingml/2006/main">
-                  <a:graphicData uri="http://schemas.microsoft.com/office/word/2010/wordprocessingShape">
-                    <wps:wsp>
-                      <wps:cNvSpPr txBox="1">
-                        <a:spLocks noChangeArrowheads="1"/>
-                      </wps:cNvSpPr>
-                      <wps:spPr bwMode="auto">
-                        <a:xfrm>
-                          <a:off x="0" y="0"/>
-                          <a:ext cx="396240" cy="2796540"/>
-                        </a:xfrm>
-                        <a:prstGeom prst="rect">
-                          <a:avLst/>
-                        </a:prstGeom>
-                        <a:solidFill>
-                          <a:srgbClr val="FFFFFF"/>
-                        </a:solidFill>
-                        <a:ln w="9525">
-                          <a:solidFill>
-                            <a:schemeClr val="bg1">
-                              <a:lumMod val="100000"/>
-                              <a:lumOff val="0"/>
-                            </a:schemeClr>
-                          </a:solidFill>
-                          <a:miter lim="800000"/>
-                          <a:headEnd/>
-                          <a:tailEnd/>
-                        </a:ln>
-                      </wps:spPr>
-                      <wps:txbx>
-                        <w:txbxContent>
-                          <w:p/>
-                        </w:txbxContent>
-                      </wps:txbx>
-                      <wps:bodyPr rot="0" vert="horz" wrap="square" lIns="91440" tIns="45720" rIns="91440" bIns="45720" anchor="t" anchorCtr="0" upright="1">
-                        <a:noAutofit/>
-                      </wps:bodyPr>
-                    </wps:wsp>
-                  </a:graphicData>
-                </a:graphic>
-                <wp14:sizeRelH relativeFrom="page">
-                  <wp14:pctWidth>0</wp14:pctWidth>
-                </wp14:sizeRelH>
-                <wp14:sizeRelV relativeFrom="page">
-                  <wp14:pctHeight>0</wp14:pctHeight>
-                </wp14:sizeRelV>
-              </wp:anchor>
-            </w:drawing>
-          </mc:Choice>
-          <mc:Fallback>
-            <w:pict>
-              <v:shape w14:anchorId="7A300F94" id="Text Box 9" o:spid="_x0000_s1027" type="#_x0000_t202" style="position:absolute;left:0;text-align:left;margin-left:22.2pt;margin-top:176.8pt;width:31.2pt;height:220.2pt;z-index:251661312;visibility:visible;mso-wrap-style:square;mso-width-percent:0;mso-height-percent:0;mso-wrap-distance-left:9pt;mso-wrap-distance-top:0;mso-wrap-distance-right:9pt;mso-wrap-distance-bottom:0;mso-position-horizontal:absolute;mso-position-horizontal-relative:text;mso-position-vertical:absolute;mso-position-vertical-relative:text;mso-width-percent:0;mso-height-percent:0;mso-width-relative:page;mso-height-relative:page;v-text-anchor:top" o:gfxdata="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" strokecolor="white [3212]">
-                <v:textbox>
-                  <w:txbxContent>
-                    <w:p/>
-                  </w:txbxContent>
-                </v:textbox>
-              </v:shape>
-            </w:pict>
-          </mc:Fallback>
-        </mc:AlternateContent>
+        <w:pict>
+          <v:shape id="Text Box 9" o:spid="_x0000_s1027" type="#_x0000_t202" style="position:absolute;left:0;text-align:left;margin-left:22.2pt;margin-top:176.8pt;width:31.2pt;height:220.2pt;z-index:251661312;visibility:visible;mso-position-horizontal-relative:text;mso-position-vertical-relative:text" o:gfxdata="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" strokecolor="white [3212]">
+            <v:textbox>
+              <w:txbxContent>
+                <w:p/>
+              </w:txbxContent>
+            </v:textbox>
+          </v:shape>
+        </w:pict>
       </w:r>
       <w:r>
         <w:rPr>
           <w:noProof/>
         </w:rPr>
-        <mc:AlternateContent>
-          <mc:Choice Requires="wps">
-            <w:drawing>
-              <wp:anchor distT="45720" distB="45720" distL="114300" distR="114300" simplePos="0" relativeHeight="251659264" behindDoc="0" locked="0" layoutInCell="1" allowOverlap="1" wp14:anchorId="5972BFF7" wp14:editId="4DA5DA22">
-                <wp:simplePos x="0" y="0"/>
-                <wp:positionH relativeFrom="column">
-                  <wp:posOffset>-638175</wp:posOffset>
-                </wp:positionH>
-                <wp:positionV relativeFrom="paragraph">
-                  <wp:posOffset>-516890</wp:posOffset>
-                </wp:positionV>
-                <wp:extent cx="3253740" cy="363855"/>
-                <wp:effectExtent l="0" t="0" r="3810" b="0"/>
-                <wp:wrapNone/>
-                <wp:docPr id="10" name="Text Box 2"/>
-                <wp:cNvGraphicFramePr>
-                  <a:graphicFrameLocks xmlns:a="http://schemas.openxmlformats.org/drawingml/2006/main"/>
-                </wp:cNvGraphicFramePr>
-                <a:graphic xmlns:a="http://schemas.openxmlformats.org/drawingml/2006/main">
-                  <a:graphicData uri="http://schemas.microsoft.com/office/word/2010/wordprocessingShape">
-                    <wps:wsp>
-                      <wps:cNvSpPr txBox="1">
-                        <a:spLocks noChangeArrowheads="1"/>
-                      </wps:cNvSpPr>
-                      <wps:spPr bwMode="auto">
-                        <a:xfrm>
-                          <a:off x="0" y="0"/>
-                          <a:ext cx="3253740" cy="363855"/>
-                        </a:xfrm>
-                        <a:prstGeom prst="rect">
-                          <a:avLst/>
-                        </a:prstGeom>
-                        <a:solidFill>
-                          <a:srgbClr val="FFFFFF"/>
-                        </a:solidFill>
-                        <a:ln w="9525">
-                          <a:solidFill>
-                            <a:schemeClr val="bg1"/>
-                          </a:solidFill>
-                          <a:miter lim="800000"/>
-                          <a:headEnd/>
-                          <a:tailEnd/>
-                        </a:ln>
-                      </wps:spPr>
-                      <wps:txbx>
-                        <w:txbxContent>
-                          <w:p>
-                            <w:pPr>
-                              <w:rPr>
-                                <w:sz w:val="18"/>
-                              </w:rPr>
-                            </w:pPr>
-                            <w:r>
-                              <w:rPr>
-                                <w:sz w:val="18"/>
-                              </w:rPr>
-                              <w:t>UML</w:t>
-                            </w:r>
-                            <w:r>
-                              <w:rPr>
-                                <w:sz w:val="18"/>
-                              </w:rPr>
-                              <w:t>-STD</w:t>
-                            </w:r>
-                            <w:r>
-                              <w:rPr>
-                                <w:sz w:val="18"/>
-                              </w:rPr>
-                              <w:t>-CHARACTER INVENTORY &amp; UPGRADES</w:t>
-                            </w:r>
-                          </w:p>
-                          <w:p>
-                            <w:pPr>
-                              <w:rPr>
-                                <w:sz w:val="18"/>
-                              </w:rPr>
-                            </w:pPr>
-                          </w:p>
-                        </w:txbxContent>
-                      </wps:txbx>
-                      <wps:bodyPr rot="0" vert="horz" wrap="square" lIns="91440" tIns="45720" rIns="91440" bIns="45720" anchor="t" anchorCtr="0">
-                        <a:spAutoFit/>
-                      </wps:bodyPr>
-                    </wps:wsp>
-                  </a:graphicData>
-                </a:graphic>
-                <wp14:sizeRelH relativeFrom="margin">
-                  <wp14:pctWidth>0</wp14:pctWidth>
-                </wp14:sizeRelH>
-                <wp14:sizeRelV relativeFrom="margin">
-                  <wp14:pctHeight>20000</wp14:pctHeight>
-                </wp14:sizeRelV>
-              </wp:anchor>
-            </w:drawing>
-          </mc:Choice>
-          <mc:Fallback>
-            <w:pict>
-              <v:shape w14:anchorId="5972BFF7" id="Text Box 2" o:spid="_x0000_s1028" type="#_x0000_t202" style="position:absolute;left:0;text-align:left;margin-left:-50.25pt;margin-top:-40.7pt;width:256.2pt;height:28.65pt;z-index:251659264;visibility:visible;mso-wrap-style:square;mso-width-percent:0;mso-height-percent:200;mso-wrap-distance-left:9pt;mso-wrap-distance-top:3.6pt;mso-wrap-distance-right:9pt;mso-wrap-distance-bottom:3.6pt;mso-position-horizontal:absolute;mso-position-horizontal-relative:text;mso-position-vertical:absolute;mso-position-vertical-relative:text;mso-width-percent:0;mso-height-percent:200;mso-width-relative:margin;mso-height-relative:margin;v-text-anchor:top" o:gfxdata="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" strokecolor="white [3212]">
-                <v:textbox style="mso-fit-shape-to-text:t">
-                  <w:txbxContent>
-                    <w:p>
-                      <w:pPr>
-                        <w:rPr>
-                          <w:sz w:val="18"/>
-                        </w:rPr>
-                      </w:pPr>
-                      <w:r>
-                        <w:rPr>
-                          <w:sz w:val="18"/>
-                        </w:rPr>
-                        <w:t>UML</w:t>
-                      </w:r>
-                      <w:r>
-                        <w:rPr>
-                          <w:sz w:val="18"/>
-                        </w:rPr>
-                        <w:t>-STD</w:t>
-                      </w:r>
-                      <w:r>
-                        <w:rPr>
-                          <w:sz w:val="18"/>
-                        </w:rPr>
-                        <w:t>-CHARACTER INVENTORY &amp; UPGRADES</w:t>
-                      </w:r>
-                    </w:p>
-                    <w:p>
-                      <w:pPr>
-                        <w:rPr>
-                          <w:sz w:val="18"/>
-                        </w:rPr>
-                      </w:pPr>
-                    </w:p>
-                  </w:txbxContent>
-                </v:textbox>
-              </v:shape>
-            </w:pict>
-          </mc:Fallback>
-        </mc:AlternateContent>
+        <w:pict>
+          <v:shape id="Text Box 2" o:spid="_x0000_s1028" type="#_x0000_t202" style="position:absolute;left:0;text-align:left;margin-left:-50.25pt;margin-top:-40.7pt;width:256.2pt;height:28.65pt;z-index:251659264;visibility:visible;mso-height-percent:200;mso-wrap-distance-top:3.6pt;mso-wrap-distance-bottom:3.6pt;mso-position-horizontal-relative:text;mso-position-vertical-relative:text;mso-height-percent:200;mso-width-relative:margin;mso-height-relative:margin" o:gfxdata="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" strokecolor="white [3212]">
+            <v:textbox style="mso-fit-shape-to-text:t">
+              <w:txbxContent>
+                <w:p>
+                  <w:pPr>
+                    <w:rPr>
+                      <w:sz w:val="18"/>
+                    </w:rPr>
+                  </w:pPr>
+                  <w:r>
+                    <w:rPr>
+                      <w:sz w:val="18"/>
+                    </w:rPr>
+                    <w:t>UML</w:t>
+                  </w:r>
+                  <w:r>
+                    <w:rPr>
+                      <w:sz w:val="18"/>
+                    </w:rPr>
+                    <w:t>-STD</w:t>
+                  </w:r>
+                  <w:r>
+                    <w:rPr>
+                      <w:sz w:val="18"/>
+                    </w:rPr>
+                    <w:t>-CHARACTER INVENTORY &amp; UPGRADES</w:t>
+                  </w:r>
+                </w:p>
+                <w:p>
+                  <w:pPr>
+                    <w:rPr>
+                      <w:sz w:val="18"/>
+                    </w:rPr>
+                  </w:pPr>
+                </w:p>
+              </w:txbxContent>
+            </v:textbox>
+          </v:shape>
+        </w:pict>
       </w:r>
       <w:r>
         <w:rPr>
           <w:noProof/>
         </w:rPr>
         <w:drawing>
-          <wp:inline distT="0" distB="0" distL="0" distR="0" wp14:anchorId="3B79B756" wp14:editId="0B06198F">
+          <wp:inline distT="0" distB="0" distL="0" distR="0">
             <wp:extent cx="5417820" cy="5017135"/>
             <wp:effectExtent l="0" t="209550" r="0" b="183515"/>
             <wp:docPr id="3" name="Picture 3"/>
@@ -6864,10 +6559,10 @@
                     <pic:cNvPicPr/>
                   </pic:nvPicPr>
                   <pic:blipFill rotWithShape="1">
-                    <a:blip r:embed="rId13">
+                    <a:blip r:embed="rId13" cstate="print">
                       <a:extLst>
                         <a:ext uri="{28A0092B-C50C-407E-A947-70E740481C1C}">
-                          <a14:useLocalDpi xmlns:a14="http://schemas.microsoft.com/office/drawing/2010/main" val="0"/>
+                          <a14:useLocalDpi xmlns:a14="http://schemas.microsoft.com/office/drawing/2010/main" xmlns:wps="http://schemas.microsoft.com/office/word/2010/wordprocessingShape" xmlns:wpi="http://schemas.microsoft.com/office/word/2010/wordprocessingInk" xmlns:wpg="http://schemas.microsoft.com/office/word/2010/wordprocessingGroup" xmlns:w16se="http://schemas.microsoft.com/office/word/2015/wordml/symex" xmlns:w16cid="http://schemas.microsoft.com/office/word/2016/wordml/cid" xmlns:w15="http://schemas.microsoft.com/office/word/2012/wordml" xmlns:w14="http://schemas.microsoft.com/office/word/2010/wordml" xmlns:w="http://schemas.openxmlformats.org/wordprocessingml/2006/main" xmlns:w10="urn:schemas-microsoft-com:office:word" xmlns:wp14="http://schemas.microsoft.com/office/word/2010/wordprocessingDrawing" xmlns:v="urn:schemas-microsoft-com:vml" xmlns:o="urn:schemas-microsoft-com:office:office" xmlns:am3d="http://schemas.microsoft.com/office/drawing/2017/model3d" xmlns:aink="http://schemas.microsoft.com/office/drawing/2016/ink" xmlns:mc="http://schemas.openxmlformats.org/markup-compatibility/2006" xmlns:cx8="http://schemas.microsoft.com/office/drawing/2016/5/14/chartex" xmlns:cx7="http://schemas.microsoft.com/office/drawing/2016/5/13/chartex" xmlns:cx6="http://schemas.microsoft.com/office/drawing/2016/5/12/chartex" xmlns:cx5="http://schemas.microsoft.com/office/drawing/2016/5/11/chartex" xmlns:cx4="http://schemas.microsoft.com/office/drawing/2016/5/10/chartex" xmlns:cx3="http://schemas.microsoft.com/office/drawing/2016/5/9/chartex" xmlns:cx2="http://schemas.microsoft.com/office/drawing/2015/10/21/chartex" xmlns:cx1="http://schemas.microsoft.com/office/drawing/2015/9/8/chartex" xmlns:cx="http://schemas.microsoft.com/office/drawing/2014/chartex" xmlns:wpc="http://schemas.microsoft.com/office/word/2010/wordprocessingCanvas" xmlns="" val="0"/>
                         </a:ext>
                       </a:extLst>
                     </a:blip>
@@ -6887,7 +6582,7 @@
                     </a:ln>
                     <a:extLst>
                       <a:ext uri="{53640926-AAD7-44D8-BBD7-CCE9431645EC}">
-                        <a14:shadowObscured xmlns:a14="http://schemas.microsoft.com/office/drawing/2010/main"/>
+                        <a14:shadowObscured xmlns:a14="http://schemas.microsoft.com/office/drawing/2010/main" xmlns:wps="http://schemas.microsoft.com/office/word/2010/wordprocessingShape" xmlns:wpi="http://schemas.microsoft.com/office/word/2010/wordprocessingInk" xmlns:wpg="http://schemas.microsoft.com/office/word/2010/wordprocessingGroup" xmlns:w16se="http://schemas.microsoft.com/office/word/2015/wordml/symex" xmlns:w16cid="http://schemas.microsoft.com/office/word/2016/wordml/cid" xmlns:w15="http://schemas.microsoft.com/office/word/2012/wordml" xmlns:w14="http://schemas.microsoft.com/office/word/2010/wordml" xmlns:w="http://schemas.openxmlformats.org/wordprocessingml/2006/main" xmlns:w10="urn:schemas-microsoft-com:office:word" xmlns:wp14="http://schemas.microsoft.com/office/word/2010/wordprocessingDrawing" xmlns:v="urn:schemas-microsoft-com:vml" xmlns:o="urn:schemas-microsoft-com:office:office" xmlns:am3d="http://schemas.microsoft.com/office/drawing/2017/model3d" xmlns:aink="http://schemas.microsoft.com/office/drawing/2016/ink" xmlns:mc="http://schemas.openxmlformats.org/markup-compatibility/2006" xmlns:cx8="http://schemas.microsoft.com/office/drawing/2016/5/14/chartex" xmlns:cx7="http://schemas.microsoft.com/office/drawing/2016/5/13/chartex" xmlns:cx6="http://schemas.microsoft.com/office/drawing/2016/5/12/chartex" xmlns:cx5="http://schemas.microsoft.com/office/drawing/2016/5/11/chartex" xmlns:cx4="http://schemas.microsoft.com/office/drawing/2016/5/10/chartex" xmlns:cx3="http://schemas.microsoft.com/office/drawing/2016/5/9/chartex" xmlns:cx2="http://schemas.microsoft.com/office/drawing/2015/10/21/chartex" xmlns:cx1="http://schemas.microsoft.com/office/drawing/2015/9/8/chartex" xmlns:cx="http://schemas.microsoft.com/office/drawing/2014/chartex" xmlns:wpc="http://schemas.microsoft.com/office/word/2010/wordprocessingCanvas" xmlns=""/>
                       </a:ext>
                     </a:extLst>
                   </pic:spPr>
@@ -6906,7 +6601,7 @@
         </w:rPr>
         <w:lastRenderedPageBreak/>
         <w:drawing>
-          <wp:anchor distT="0" distB="0" distL="114300" distR="114300" simplePos="0" relativeHeight="251658752" behindDoc="0" locked="0" layoutInCell="1" allowOverlap="1" wp14:anchorId="651DD977" wp14:editId="2EB0031D">
+          <wp:anchor distT="0" distB="0" distL="114300" distR="114300" simplePos="0" relativeHeight="251658752" behindDoc="0" locked="0" layoutInCell="1" allowOverlap="1">
             <wp:simplePos x="0" y="0"/>
             <wp:positionH relativeFrom="column">
               <wp:posOffset>-906145</wp:posOffset>
@@ -6929,10 +6624,10 @@
                     <pic:cNvPicPr/>
                   </pic:nvPicPr>
                   <pic:blipFill rotWithShape="1">
-                    <a:blip r:embed="rId14">
+                    <a:blip r:embed="rId14" cstate="print">
                       <a:extLst>
                         <a:ext uri="{28A0092B-C50C-407E-A947-70E740481C1C}">
-                          <a14:useLocalDpi xmlns:a14="http://schemas.microsoft.com/office/drawing/2010/main" val="0"/>
+                          <a14:useLocalDpi xmlns:a14="http://schemas.microsoft.com/office/drawing/2010/main" xmlns:wps="http://schemas.microsoft.com/office/word/2010/wordprocessingShape" xmlns:wpi="http://schemas.microsoft.com/office/word/2010/wordprocessingInk" xmlns:wpg="http://schemas.microsoft.com/office/word/2010/wordprocessingGroup" xmlns:w16se="http://schemas.microsoft.com/office/word/2015/wordml/symex" xmlns:w16cid="http://schemas.microsoft.com/office/word/2016/wordml/cid" xmlns:w15="http://schemas.microsoft.com/office/word/2012/wordml" xmlns:w14="http://schemas.microsoft.com/office/word/2010/wordml" xmlns:w="http://schemas.openxmlformats.org/wordprocessingml/2006/main" xmlns:w10="urn:schemas-microsoft-com:office:word" xmlns:wp14="http://schemas.microsoft.com/office/word/2010/wordprocessingDrawing" xmlns:v="urn:schemas-microsoft-com:vml" xmlns:o="urn:schemas-microsoft-com:office:office" xmlns:am3d="http://schemas.microsoft.com/office/drawing/2017/model3d" xmlns:aink="http://schemas.microsoft.com/office/drawing/2016/ink" xmlns:mc="http://schemas.openxmlformats.org/markup-compatibility/2006" xmlns:cx8="http://schemas.microsoft.com/office/drawing/2016/5/14/chartex" xmlns:cx7="http://schemas.microsoft.com/office/drawing/2016/5/13/chartex" xmlns:cx6="http://schemas.microsoft.com/office/drawing/2016/5/12/chartex" xmlns:cx5="http://schemas.microsoft.com/office/drawing/2016/5/11/chartex" xmlns:cx4="http://schemas.microsoft.com/office/drawing/2016/5/10/chartex" xmlns:cx3="http://schemas.microsoft.com/office/drawing/2016/5/9/chartex" xmlns:cx2="http://schemas.microsoft.com/office/drawing/2015/10/21/chartex" xmlns:cx1="http://schemas.microsoft.com/office/drawing/2015/9/8/chartex" xmlns:cx="http://schemas.microsoft.com/office/drawing/2014/chartex" xmlns:wpc="http://schemas.microsoft.com/office/word/2010/wordprocessingCanvas" xmlns="" val="0"/>
                         </a:ext>
                       </a:extLst>
                     </a:blip>
@@ -6952,19 +6647,13 @@
                     </a:ln>
                     <a:extLst>
                       <a:ext uri="{53640926-AAD7-44D8-BBD7-CCE9431645EC}">
-                        <a14:shadowObscured xmlns:a14="http://schemas.microsoft.com/office/drawing/2010/main"/>
+                        <a14:shadowObscured xmlns:a14="http://schemas.microsoft.com/office/drawing/2010/main" xmlns:wps="http://schemas.microsoft.com/office/word/2010/wordprocessingShape" xmlns:wpi="http://schemas.microsoft.com/office/word/2010/wordprocessingInk" xmlns:wpg="http://schemas.microsoft.com/office/word/2010/wordprocessingGroup" xmlns:w16se="http://schemas.microsoft.com/office/word/2015/wordml/symex" xmlns:w16cid="http://schemas.microsoft.com/office/word/2016/wordml/cid" xmlns:w15="http://schemas.microsoft.com/office/word/2012/wordml" xmlns:w14="http://schemas.microsoft.com/office/word/2010/wordml" xmlns:w="http://schemas.openxmlformats.org/wordprocessingml/2006/main" xmlns:w10="urn:schemas-microsoft-com:office:word" xmlns:wp14="http://schemas.microsoft.com/office/word/2010/wordprocessingDrawing" xmlns:v="urn:schemas-microsoft-com:vml" xmlns:o="urn:schemas-microsoft-com:office:office" xmlns:am3d="http://schemas.microsoft.com/office/drawing/2017/model3d" xmlns:aink="http://schemas.microsoft.com/office/drawing/2016/ink" xmlns:mc="http://schemas.openxmlformats.org/markup-compatibility/2006" xmlns:cx8="http://schemas.microsoft.com/office/drawing/2016/5/14/chartex" xmlns:cx7="http://schemas.microsoft.com/office/drawing/2016/5/13/chartex" xmlns:cx6="http://schemas.microsoft.com/office/drawing/2016/5/12/chartex" xmlns:cx5="http://schemas.microsoft.com/office/drawing/2016/5/11/chartex" xmlns:cx4="http://schemas.microsoft.com/office/drawing/2016/5/10/chartex" xmlns:cx3="http://schemas.microsoft.com/office/drawing/2016/5/9/chartex" xmlns:cx2="http://schemas.microsoft.com/office/drawing/2015/10/21/chartex" xmlns:cx1="http://schemas.microsoft.com/office/drawing/2015/9/8/chartex" xmlns:cx="http://schemas.microsoft.com/office/drawing/2014/chartex" xmlns:wpc="http://schemas.microsoft.com/office/word/2010/wordprocessingCanvas" xmlns=""/>
                       </a:ext>
                     </a:extLst>
                   </pic:spPr>
                 </pic:pic>
               </a:graphicData>
             </a:graphic>
-            <wp14:sizeRelH relativeFrom="margin">
-              <wp14:pctWidth>0</wp14:pctWidth>
-            </wp14:sizeRelH>
-            <wp14:sizeRelV relativeFrom="margin">
-              <wp14:pctHeight>0</wp14:pctHeight>
-            </wp14:sizeRelV>
           </wp:anchor>
         </w:drawing>
       </w:r>
@@ -6977,109 +6666,27 @@
           <w:sz w:val="20"/>
         </w:rPr>
         <w:lastRenderedPageBreak/>
-        <mc:AlternateContent>
-          <mc:Choice Requires="wps">
-            <w:drawing>
-              <wp:anchor distT="0" distB="0" distL="114300" distR="114300" simplePos="0" relativeHeight="251662336" behindDoc="0" locked="0" layoutInCell="1" allowOverlap="1" wp14:anchorId="3ABCBB32" wp14:editId="5264B82C">
-                <wp:simplePos x="0" y="0"/>
-                <wp:positionH relativeFrom="column">
-                  <wp:posOffset>133350</wp:posOffset>
-                </wp:positionH>
-                <wp:positionV relativeFrom="paragraph">
-                  <wp:posOffset>127000</wp:posOffset>
-                </wp:positionV>
-                <wp:extent cx="2178050" cy="247650"/>
-                <wp:effectExtent l="9525" t="9525" r="12700" b="9525"/>
-                <wp:wrapNone/>
-                <wp:docPr id="9" name="Text Box 10"/>
-                <wp:cNvGraphicFramePr>
-                  <a:graphicFrameLocks xmlns:a="http://schemas.openxmlformats.org/drawingml/2006/main"/>
-                </wp:cNvGraphicFramePr>
-                <a:graphic xmlns:a="http://schemas.openxmlformats.org/drawingml/2006/main">
-                  <a:graphicData uri="http://schemas.microsoft.com/office/word/2010/wordprocessingShape">
-                    <wps:wsp>
-                      <wps:cNvSpPr txBox="1">
-                        <a:spLocks noChangeArrowheads="1"/>
-                      </wps:cNvSpPr>
-                      <wps:spPr bwMode="auto">
-                        <a:xfrm>
-                          <a:off x="0" y="0"/>
-                          <a:ext cx="2178050" cy="247650"/>
-                        </a:xfrm>
-                        <a:prstGeom prst="rect">
-                          <a:avLst/>
-                        </a:prstGeom>
-                        <a:solidFill>
-                          <a:srgbClr val="FFFFFF"/>
-                        </a:solidFill>
-                        <a:ln w="9525">
-                          <a:solidFill>
-                            <a:schemeClr val="bg1">
-                              <a:lumMod val="100000"/>
-                              <a:lumOff val="0"/>
-                            </a:schemeClr>
-                          </a:solidFill>
-                          <a:miter lim="800000"/>
-                          <a:headEnd/>
-                          <a:tailEnd/>
-                        </a:ln>
-                      </wps:spPr>
-                      <wps:txbx>
-                        <w:txbxContent>
-                          <w:p>
-                            <w:pPr>
-                              <w:rPr>
-                                <w:sz w:val="20"/>
-                              </w:rPr>
-                            </w:pPr>
-                            <w:r>
-                              <w:rPr>
-                                <w:sz w:val="20"/>
-                              </w:rPr>
-                              <w:t>UML-ACTIVITY-SETUP MENU</w:t>
-                            </w:r>
-                          </w:p>
-                        </w:txbxContent>
-                      </wps:txbx>
-                      <wps:bodyPr rot="0" vert="horz" wrap="square" lIns="91440" tIns="45720" rIns="91440" bIns="45720" anchor="t" anchorCtr="0" upright="1">
-                        <a:noAutofit/>
-                      </wps:bodyPr>
-                    </wps:wsp>
-                  </a:graphicData>
-                </a:graphic>
-                <wp14:sizeRelH relativeFrom="page">
-                  <wp14:pctWidth>0</wp14:pctWidth>
-                </wp14:sizeRelH>
-                <wp14:sizeRelV relativeFrom="page">
-                  <wp14:pctHeight>0</wp14:pctHeight>
-                </wp14:sizeRelV>
-              </wp:anchor>
-            </w:drawing>
-          </mc:Choice>
-          <mc:Fallback>
-            <w:pict>
-              <v:shape w14:anchorId="3ABCBB32" id="Text Box 10" o:spid="_x0000_s1029" type="#_x0000_t202" style="position:absolute;margin-left:10.5pt;margin-top:10pt;width:171.5pt;height:19.5pt;z-index:251662336;visibility:visible;mso-wrap-style:square;mso-width-percent:0;mso-height-percent:0;mso-wrap-distance-left:9pt;mso-wrap-distance-top:0;mso-wrap-distance-right:9pt;mso-wrap-distance-bottom:0;mso-position-horizontal:absolute;mso-position-horizontal-relative:text;mso-position-vertical:absolute;mso-position-vertical-relative:text;mso-width-percent:0;mso-height-percent:0;mso-width-relative:page;mso-height-relative:page;v-text-anchor:top" o:gfxdata="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" strokecolor="white [3212]">
-                <v:textbox>
-                  <w:txbxContent>
-                    <w:p>
-                      <w:pPr>
-                        <w:rPr>
-                          <w:sz w:val="20"/>
-                        </w:rPr>
-                      </w:pPr>
-                      <w:r>
-                        <w:rPr>
-                          <w:sz w:val="20"/>
-                        </w:rPr>
-                        <w:t>UML-ACTIVITY-SETUP MENU</w:t>
-                      </w:r>
-                    </w:p>
-                  </w:txbxContent>
-                </v:textbox>
-              </v:shape>
-            </w:pict>
-          </mc:Fallback>
-        </mc:AlternateContent>
+        <w:pict>
+          <v:shape id="Text Box 10" o:spid="_x0000_s1029" type="#_x0000_t202" style="position:absolute;margin-left:10.5pt;margin-top:10pt;width:171.5pt;height:19.5pt;z-index:251662336;visibility:visible" o:gfxdata="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" strokecolor="white [3212]">
+            <v:textbox>
+              <w:txbxContent>
+                <w:p>
+                  <w:pPr>
+                    <w:rPr>
+                      <w:sz w:val="20"/>
+                    </w:rPr>
+                  </w:pPr>
+                  <w:r>
+                    <w:rPr>
+                      <w:sz w:val="20"/>
+                    </w:rPr>
+                    <w:t>UML-ACTIVITY-SETUP MENU</w:t>
+                  </w:r>
+                </w:p>
+              </w:txbxContent>
+            </v:textbox>
+          </v:shape>
+        </w:pict>
       </w:r>
       <w:r>
         <w:rPr>
@@ -7087,7 +6694,7 @@
           <w:sz w:val="20"/>
         </w:rPr>
         <w:drawing>
-          <wp:inline distT="0" distB="0" distL="0" distR="0" wp14:anchorId="22A8E55D" wp14:editId="4473D77C">
+          <wp:inline distT="0" distB="0" distL="0" distR="0">
             <wp:extent cx="5425440" cy="6835140"/>
             <wp:effectExtent l="0" t="0" r="3810" b="3810"/>
             <wp:docPr id="5" name="Picture 5"/>
@@ -7102,10 +6709,10 @@
                     <pic:cNvPicPr/>
                   </pic:nvPicPr>
                   <pic:blipFill>
-                    <a:blip r:embed="rId15">
+                    <a:blip r:embed="rId15" cstate="print">
                       <a:extLst>
                         <a:ext uri="{28A0092B-C50C-407E-A947-70E740481C1C}">
-                          <a14:useLocalDpi xmlns:a14="http://schemas.microsoft.com/office/drawing/2010/main" val="0"/>
+                          <a14:useLocalDpi xmlns:a14="http://schemas.microsoft.com/office/drawing/2010/main" xmlns:wps="http://schemas.microsoft.com/office/word/2010/wordprocessingShape" xmlns:wpi="http://schemas.microsoft.com/office/word/2010/wordprocessingInk" xmlns:wpg="http://schemas.microsoft.com/office/word/2010/wordprocessingGroup" xmlns:w16se="http://schemas.microsoft.com/office/word/2015/wordml/symex" xmlns:w16cid="http://schemas.microsoft.com/office/word/2016/wordml/cid" xmlns:w15="http://schemas.microsoft.com/office/word/2012/wordml" xmlns:w14="http://schemas.microsoft.com/office/word/2010/wordml" xmlns:w="http://schemas.openxmlformats.org/wordprocessingml/2006/main" xmlns:w10="urn:schemas-microsoft-com:office:word" xmlns:wp14="http://schemas.microsoft.com/office/word/2010/wordprocessingDrawing" xmlns:v="urn:schemas-microsoft-com:vml" xmlns:o="urn:schemas-microsoft-com:office:office" xmlns:am3d="http://schemas.microsoft.com/office/drawing/2017/model3d" xmlns:aink="http://schemas.microsoft.com/office/drawing/2016/ink" xmlns:mc="http://schemas.openxmlformats.org/markup-compatibility/2006" xmlns:cx8="http://schemas.microsoft.com/office/drawing/2016/5/14/chartex" xmlns:cx7="http://schemas.microsoft.com/office/drawing/2016/5/13/chartex" xmlns:cx6="http://schemas.microsoft.com/office/drawing/2016/5/12/chartex" xmlns:cx5="http://schemas.microsoft.com/office/drawing/2016/5/11/chartex" xmlns:cx4="http://schemas.microsoft.com/office/drawing/2016/5/10/chartex" xmlns:cx3="http://schemas.microsoft.com/office/drawing/2016/5/9/chartex" xmlns:cx2="http://schemas.microsoft.com/office/drawing/2015/10/21/chartex" xmlns:cx1="http://schemas.microsoft.com/office/drawing/2015/9/8/chartex" xmlns:cx="http://schemas.microsoft.com/office/drawing/2014/chartex" xmlns:wpc="http://schemas.microsoft.com/office/word/2010/wordprocessingCanvas" xmlns="" val="0"/>
                         </a:ext>
                       </a:extLst>
                     </a:blip>
@@ -7226,7 +6833,7 @@
           <w:noProof/>
         </w:rPr>
         <w:drawing>
-          <wp:inline distT="0" distB="0" distL="0" distR="0" wp14:anchorId="2D7B4CF1" wp14:editId="6E43744B">
+          <wp:inline distT="0" distB="0" distL="0" distR="0">
             <wp:extent cx="5484215" cy="1631950"/>
             <wp:effectExtent l="19050" t="0" r="2185" b="0"/>
             <wp:docPr id="1" name="Picture 0" descr="Game_screen.PNG"/>
@@ -7488,7 +7095,7 @@
           <w:insideH w:val="single" w:sz="4" w:space="0" w:color="auto"/>
           <w:insideV w:val="single" w:sz="4" w:space="0" w:color="auto"/>
         </w:tblBorders>
-        <w:tblLook w:val="0000" w:firstRow="0" w:lastRow="0" w:firstColumn="0" w:lastColumn="0" w:noHBand="0" w:noVBand="0"/>
+        <w:tblLook w:val="0000"/>
       </w:tblPr>
       <w:tblGrid>
         <w:gridCol w:w="2025"/>
@@ -8597,7 +8204,7 @@
           <w:insideH w:val="single" w:sz="4" w:space="0" w:color="auto"/>
           <w:insideV w:val="single" w:sz="4" w:space="0" w:color="auto"/>
         </w:tblBorders>
-        <w:tblLook w:val="0000" w:firstRow="0" w:lastRow="0" w:firstColumn="0" w:lastColumn="0" w:noHBand="0" w:noVBand="0"/>
+        <w:tblLook w:val="0000"/>
       </w:tblPr>
       <w:tblGrid>
         <w:gridCol w:w="2250"/>
@@ -8702,13 +8309,8 @@
               <w:ind w:left="0"/>
             </w:pPr>
             <w:r>
-              <w:t xml:space="preserve">Development </w:t>
-            </w:r>
-            <w:proofErr w:type="spellStart"/>
-            <w:r>
-              <w:t>Mgr</w:t>
-            </w:r>
-            <w:proofErr w:type="spellEnd"/>
+              <w:t>Development Mgr</w:t>
+            </w:r>
           </w:p>
         </w:tc>
         <w:tc>
@@ -8750,8 +8352,13 @@
             </w:r>
             <w:proofErr w:type="spellEnd"/>
             <w:r>
-              <w:t xml:space="preserve"> Singhal</w:t>
-            </w:r>
+              <w:t xml:space="preserve"> </w:t>
+            </w:r>
+            <w:proofErr w:type="spellStart"/>
+            <w:r>
+              <w:t>Singhal</w:t>
+            </w:r>
+            <w:proofErr w:type="spellEnd"/>
           </w:p>
           <w:p>
             <w:pPr>
@@ -8867,13 +8474,8 @@
               <w:pStyle w:val="BodyText1"/>
               <w:ind w:left="0"/>
             </w:pPr>
-            <w:proofErr w:type="spellStart"/>
-            <w:r>
-              <w:t>Bhuwan</w:t>
-            </w:r>
-            <w:proofErr w:type="spellEnd"/>
-            <w:r>
-              <w:t xml:space="preserve"> KC</w:t>
+            <w:r>
+              <w:t>Bhuwan KC</w:t>
             </w:r>
           </w:p>
           <w:p>
@@ -9104,7 +8706,7 @@
 </file>
 
 <file path=word/endnotes.xml><?xml version="1.0" encoding="utf-8"?>
-<w:endnotes xmlns:wpc="http://schemas.microsoft.com/office/word/2010/wordprocessingCanvas" xmlns:cx="http://schemas.microsoft.com/office/drawing/2014/chartex" xmlns:cx1="http://schemas.microsoft.com/office/drawing/2015/9/8/chartex" xmlns:cx2="http://schemas.microsoft.com/office/drawing/2015/10/21/chartex" xmlns:cx3="http://schemas.microsoft.com/office/drawing/2016/5/9/chartex" xmlns:cx4="http://schemas.microsoft.com/office/drawing/2016/5/10/chartex" xmlns:cx5="http://schemas.microsoft.com/office/drawing/2016/5/11/chartex" xmlns:cx6="http://schemas.microsoft.com/office/drawing/2016/5/12/chartex" xmlns:cx7="http://schemas.microsoft.com/office/drawing/2016/5/13/chartex" xmlns:cx8="http://schemas.microsoft.com/office/drawing/2016/5/14/chartex" xmlns:mc="http://schemas.openxmlformats.org/markup-compatibility/2006" xmlns:aink="http://schemas.microsoft.com/office/drawing/2016/ink" xmlns:am3d="http://schemas.microsoft.com/office/drawing/2017/model3d" xmlns:o="urn:schemas-microsoft-com:office:office" xmlns:r="http://schemas.openxmlformats.org/officeDocument/2006/relationships" xmlns:m="http://schemas.openxmlformats.org/officeDocument/2006/math" xmlns:v="urn:schemas-microsoft-com:vml" xmlns:wp14="http://schemas.microsoft.com/office/word/2010/wordprocessingDrawing" xmlns:wp="http://schemas.openxmlformats.org/drawingml/2006/wordprocessingDrawing" xmlns:w10="urn:schemas-microsoft-com:office:word" xmlns:w="http://schemas.openxmlformats.org/wordprocessingml/2006/main" xmlns:w14="http://schemas.microsoft.com/office/word/2010/wordml" xmlns:w15="http://schemas.microsoft.com/office/word/2012/wordml" xmlns:w16cid="http://schemas.microsoft.com/office/word/2016/wordml/cid" xmlns:w16se="http://schemas.microsoft.com/office/word/2015/wordml/symex" xmlns:wpg="http://schemas.microsoft.com/office/word/2010/wordprocessingGroup" xmlns:wpi="http://schemas.microsoft.com/office/word/2010/wordprocessingInk" xmlns:wne="http://schemas.microsoft.com/office/word/2006/wordml" xmlns:wps="http://schemas.microsoft.com/office/word/2010/wordprocessingShape" mc:Ignorable="w14 w15 w16se w16cid wp14">
+<w:endnotes xmlns:ve="http://schemas.openxmlformats.org/markup-compatibility/2006" xmlns:o="urn:schemas-microsoft-com:office:office" xmlns:r="http://schemas.openxmlformats.org/officeDocument/2006/relationships" xmlns:m="http://schemas.openxmlformats.org/officeDocument/2006/math" xmlns:v="urn:schemas-microsoft-com:vml" xmlns:wp="http://schemas.openxmlformats.org/drawingml/2006/wordprocessingDrawing" xmlns:w10="urn:schemas-microsoft-com:office:word" xmlns:w="http://schemas.openxmlformats.org/wordprocessingml/2006/main" xmlns:wne="http://schemas.microsoft.com/office/word/2006/wordml">
   <w:endnote w:type="separator" w:id="-1">
     <w:p>
       <w:r>
@@ -9123,7 +8725,7 @@
 </file>
 
 <file path=word/footer1.xml><?xml version="1.0" encoding="utf-8"?>
-<w:ftr xmlns:wpc="http://schemas.microsoft.com/office/word/2010/wordprocessingCanvas" xmlns:cx="http://schemas.microsoft.com/office/drawing/2014/chartex" xmlns:cx1="http://schemas.microsoft.com/office/drawing/2015/9/8/chartex" xmlns:cx2="http://schemas.microsoft.com/office/drawing/2015/10/21/chartex" xmlns:cx3="http://schemas.microsoft.com/office/drawing/2016/5/9/chartex" xmlns:cx4="http://schemas.microsoft.com/office/drawing/2016/5/10/chartex" xmlns:cx5="http://schemas.microsoft.com/office/drawing/2016/5/11/chartex" xmlns:cx6="http://schemas.microsoft.com/office/drawing/2016/5/12/chartex" xmlns:cx7="http://schemas.microsoft.com/office/drawing/2016/5/13/chartex" xmlns:cx8="http://schemas.microsoft.com/office/drawing/2016/5/14/chartex" xmlns:mc="http://schemas.openxmlformats.org/markup-compatibility/2006" xmlns:aink="http://schemas.microsoft.com/office/drawing/2016/ink" xmlns:am3d="http://schemas.microsoft.com/office/drawing/2017/model3d" xmlns:o="urn:schemas-microsoft-com:office:office" xmlns:r="http://schemas.openxmlformats.org/officeDocument/2006/relationships" xmlns:m="http://schemas.openxmlformats.org/officeDocument/2006/math" xmlns:v="urn:schemas-microsoft-com:vml" xmlns:wp14="http://schemas.microsoft.com/office/word/2010/wordprocessingDrawing" xmlns:wp="http://schemas.openxmlformats.org/drawingml/2006/wordprocessingDrawing" xmlns:w10="urn:schemas-microsoft-com:office:word" xmlns:w="http://schemas.openxmlformats.org/wordprocessingml/2006/main" xmlns:w14="http://schemas.microsoft.com/office/word/2010/wordml" xmlns:w15="http://schemas.microsoft.com/office/word/2012/wordml" xmlns:w16cid="http://schemas.microsoft.com/office/word/2016/wordml/cid" xmlns:w16se="http://schemas.microsoft.com/office/word/2015/wordml/symex" xmlns:wpg="http://schemas.microsoft.com/office/word/2010/wordprocessingGroup" xmlns:wpi="http://schemas.microsoft.com/office/word/2010/wordprocessingInk" xmlns:wne="http://schemas.microsoft.com/office/word/2006/wordml" xmlns:wps="http://schemas.microsoft.com/office/word/2010/wordprocessingShape" mc:Ignorable="w14 w15 w16se w16cid wp14">
+<w:ftr xmlns:ve="http://schemas.openxmlformats.org/markup-compatibility/2006" xmlns:o="urn:schemas-microsoft-com:office:office" xmlns:r="http://schemas.openxmlformats.org/officeDocument/2006/relationships" xmlns:m="http://schemas.openxmlformats.org/officeDocument/2006/math" xmlns:v="urn:schemas-microsoft-com:vml" xmlns:wp="http://schemas.openxmlformats.org/drawingml/2006/wordprocessingDrawing" xmlns:w10="urn:schemas-microsoft-com:office:word" xmlns:w="http://schemas.openxmlformats.org/wordprocessingml/2006/main" xmlns:wne="http://schemas.microsoft.com/office/word/2006/wordml">
   <w:p>
     <w:pPr>
       <w:pStyle w:val="Footer"/>
@@ -9155,7 +8757,7 @@
         <w:rStyle w:val="PageNumber"/>
         <w:noProof/>
       </w:rPr>
-      <w:t>ii</w:t>
+      <w:t>15</w:t>
     </w:r>
     <w:r>
       <w:rPr>
@@ -9190,7 +8792,7 @@
 </file>
 
 <file path=word/footer2.xml><?xml version="1.0" encoding="utf-8"?>
-<w:ftr xmlns:wpc="http://schemas.microsoft.com/office/word/2010/wordprocessingCanvas" xmlns:cx="http://schemas.microsoft.com/office/drawing/2014/chartex" xmlns:cx1="http://schemas.microsoft.com/office/drawing/2015/9/8/chartex" xmlns:cx2="http://schemas.microsoft.com/office/drawing/2015/10/21/chartex" xmlns:cx3="http://schemas.microsoft.com/office/drawing/2016/5/9/chartex" xmlns:cx4="http://schemas.microsoft.com/office/drawing/2016/5/10/chartex" xmlns:cx5="http://schemas.microsoft.com/office/drawing/2016/5/11/chartex" xmlns:cx6="http://schemas.microsoft.com/office/drawing/2016/5/12/chartex" xmlns:cx7="http://schemas.microsoft.com/office/drawing/2016/5/13/chartex" xmlns:cx8="http://schemas.microsoft.com/office/drawing/2016/5/14/chartex" xmlns:mc="http://schemas.openxmlformats.org/markup-compatibility/2006" xmlns:aink="http://schemas.microsoft.com/office/drawing/2016/ink" xmlns:am3d="http://schemas.microsoft.com/office/drawing/2017/model3d" xmlns:o="urn:schemas-microsoft-com:office:office" xmlns:r="http://schemas.openxmlformats.org/officeDocument/2006/relationships" xmlns:m="http://schemas.openxmlformats.org/officeDocument/2006/math" xmlns:v="urn:schemas-microsoft-com:vml" xmlns:wp14="http://schemas.microsoft.com/office/word/2010/wordprocessingDrawing" xmlns:wp="http://schemas.openxmlformats.org/drawingml/2006/wordprocessingDrawing" xmlns:w10="urn:schemas-microsoft-com:office:word" xmlns:w="http://schemas.openxmlformats.org/wordprocessingml/2006/main" xmlns:w14="http://schemas.microsoft.com/office/word/2010/wordml" xmlns:w15="http://schemas.microsoft.com/office/word/2012/wordml" xmlns:w16cid="http://schemas.microsoft.com/office/word/2016/wordml/cid" xmlns:w16se="http://schemas.microsoft.com/office/word/2015/wordml/symex" xmlns:wpg="http://schemas.microsoft.com/office/word/2010/wordprocessingGroup" xmlns:wpi="http://schemas.microsoft.com/office/word/2010/wordprocessingInk" xmlns:wne="http://schemas.microsoft.com/office/word/2006/wordml" xmlns:wps="http://schemas.microsoft.com/office/word/2010/wordprocessingShape" mc:Ignorable="w14 w15 w16se w16cid wp14">
+<w:ftr xmlns:ve="http://schemas.openxmlformats.org/markup-compatibility/2006" xmlns:o="urn:schemas-microsoft-com:office:office" xmlns:r="http://schemas.openxmlformats.org/officeDocument/2006/relationships" xmlns:m="http://schemas.openxmlformats.org/officeDocument/2006/math" xmlns:v="urn:schemas-microsoft-com:vml" xmlns:wp="http://schemas.openxmlformats.org/drawingml/2006/wordprocessingDrawing" xmlns:w10="urn:schemas-microsoft-com:office:word" xmlns:w="http://schemas.openxmlformats.org/wordprocessingml/2006/main" xmlns:wne="http://schemas.microsoft.com/office/word/2006/wordml">
   <w:p>
     <w:pPr>
       <w:pStyle w:val="Footer"/>
@@ -9204,7 +8806,7 @@
 </file>
 
 <file path=word/footer3.xml><?xml version="1.0" encoding="utf-8"?>
-<w:ftr xmlns:wpc="http://schemas.microsoft.com/office/word/2010/wordprocessingCanvas" xmlns:cx="http://schemas.microsoft.com/office/drawing/2014/chartex" xmlns:cx1="http://schemas.microsoft.com/office/drawing/2015/9/8/chartex" xmlns:cx2="http://schemas.microsoft.com/office/drawing/2015/10/21/chartex" xmlns:cx3="http://schemas.microsoft.com/office/drawing/2016/5/9/chartex" xmlns:cx4="http://schemas.microsoft.com/office/drawing/2016/5/10/chartex" xmlns:cx5="http://schemas.microsoft.com/office/drawing/2016/5/11/chartex" xmlns:cx6="http://schemas.microsoft.com/office/drawing/2016/5/12/chartex" xmlns:cx7="http://schemas.microsoft.com/office/drawing/2016/5/13/chartex" xmlns:cx8="http://schemas.microsoft.com/office/drawing/2016/5/14/chartex" xmlns:mc="http://schemas.openxmlformats.org/markup-compatibility/2006" xmlns:aink="http://schemas.microsoft.com/office/drawing/2016/ink" xmlns:am3d="http://schemas.microsoft.com/office/drawing/2017/model3d" xmlns:o="urn:schemas-microsoft-com:office:office" xmlns:r="http://schemas.openxmlformats.org/officeDocument/2006/relationships" xmlns:m="http://schemas.openxmlformats.org/officeDocument/2006/math" xmlns:v="urn:schemas-microsoft-com:vml" xmlns:wp14="http://schemas.microsoft.com/office/word/2010/wordprocessingDrawing" xmlns:wp="http://schemas.openxmlformats.org/drawingml/2006/wordprocessingDrawing" xmlns:w10="urn:schemas-microsoft-com:office:word" xmlns:w="http://schemas.openxmlformats.org/wordprocessingml/2006/main" xmlns:w14="http://schemas.microsoft.com/office/word/2010/wordml" xmlns:w15="http://schemas.microsoft.com/office/word/2012/wordml" xmlns:w16cid="http://schemas.microsoft.com/office/word/2016/wordml/cid" xmlns:w16se="http://schemas.microsoft.com/office/word/2015/wordml/symex" xmlns:wpg="http://schemas.microsoft.com/office/word/2010/wordprocessingGroup" xmlns:wpi="http://schemas.microsoft.com/office/word/2010/wordprocessingInk" xmlns:wne="http://schemas.microsoft.com/office/word/2006/wordml" xmlns:wps="http://schemas.microsoft.com/office/word/2010/wordprocessingShape" mc:Ignorable="w14 w15 w16se w16cid wp14">
+<w:ftr xmlns:ve="http://schemas.openxmlformats.org/markup-compatibility/2006" xmlns:o="urn:schemas-microsoft-com:office:office" xmlns:r="http://schemas.openxmlformats.org/officeDocument/2006/relationships" xmlns:m="http://schemas.openxmlformats.org/officeDocument/2006/math" xmlns:v="urn:schemas-microsoft-com:vml" xmlns:wp="http://schemas.openxmlformats.org/drawingml/2006/wordprocessingDrawing" xmlns:w10="urn:schemas-microsoft-com:office:word" xmlns:w="http://schemas.openxmlformats.org/wordprocessingml/2006/main" xmlns:wne="http://schemas.microsoft.com/office/word/2006/wordml">
   <w:p>
     <w:pPr>
       <w:pStyle w:val="Footer"/>
@@ -9249,7 +8851,7 @@
 </file>
 
 <file path=word/footnotes.xml><?xml version="1.0" encoding="utf-8"?>
-<w:footnotes xmlns:wpc="http://schemas.microsoft.com/office/word/2010/wordprocessingCanvas" xmlns:cx="http://schemas.microsoft.com/office/drawing/2014/chartex" xmlns:cx1="http://schemas.microsoft.com/office/drawing/2015/9/8/chartex" xmlns:cx2="http://schemas.microsoft.com/office/drawing/2015/10/21/chartex" xmlns:cx3="http://schemas.microsoft.com/office/drawing/2016/5/9/chartex" xmlns:cx4="http://schemas.microsoft.com/office/drawing/2016/5/10/chartex" xmlns:cx5="http://schemas.microsoft.com/office/drawing/2016/5/11/chartex" xmlns:cx6="http://schemas.microsoft.com/office/drawing/2016/5/12/chartex" xmlns:cx7="http://schemas.microsoft.com/office/drawing/2016/5/13/chartex" xmlns:cx8="http://schemas.microsoft.com/office/drawing/2016/5/14/chartex" xmlns:mc="http://schemas.openxmlformats.org/markup-compatibility/2006" xmlns:aink="http://schemas.microsoft.com/office/drawing/2016/ink" xmlns:am3d="http://schemas.microsoft.com/office/drawing/2017/model3d" xmlns:o="urn:schemas-microsoft-com:office:office" xmlns:r="http://schemas.openxmlformats.org/officeDocument/2006/relationships" xmlns:m="http://schemas.openxmlformats.org/officeDocument/2006/math" xmlns:v="urn:schemas-microsoft-com:vml" xmlns:wp14="http://schemas.microsoft.com/office/word/2010/wordprocessingDrawing" xmlns:wp="http://schemas.openxmlformats.org/drawingml/2006/wordprocessingDrawing" xmlns:w10="urn:schemas-microsoft-com:office:word" xmlns:w="http://schemas.openxmlformats.org/wordprocessingml/2006/main" xmlns:w14="http://schemas.microsoft.com/office/word/2010/wordml" xmlns:w15="http://schemas.microsoft.com/office/word/2012/wordml" xmlns:w16cid="http://schemas.microsoft.com/office/word/2016/wordml/cid" xmlns:w16se="http://schemas.microsoft.com/office/word/2015/wordml/symex" xmlns:wpg="http://schemas.microsoft.com/office/word/2010/wordprocessingGroup" xmlns:wpi="http://schemas.microsoft.com/office/word/2010/wordprocessingInk" xmlns:wne="http://schemas.microsoft.com/office/word/2006/wordml" xmlns:wps="http://schemas.microsoft.com/office/word/2010/wordprocessingShape" mc:Ignorable="w14 w15 w16se w16cid wp14">
+<w:footnotes xmlns:ve="http://schemas.openxmlformats.org/markup-compatibility/2006" xmlns:o="urn:schemas-microsoft-com:office:office" xmlns:r="http://schemas.openxmlformats.org/officeDocument/2006/relationships" xmlns:m="http://schemas.openxmlformats.org/officeDocument/2006/math" xmlns:v="urn:schemas-microsoft-com:vml" xmlns:wp="http://schemas.openxmlformats.org/drawingml/2006/wordprocessingDrawing" xmlns:w10="urn:schemas-microsoft-com:office:word" xmlns:w="http://schemas.openxmlformats.org/wordprocessingml/2006/main" xmlns:wne="http://schemas.microsoft.com/office/word/2006/wordml">
   <w:footnote w:type="separator" w:id="-1">
     <w:p>
       <w:r>
@@ -9268,7 +8870,7 @@
 </file>
 
 <file path=word/header1.xml><?xml version="1.0" encoding="utf-8"?>
-<w:hdr xmlns:wpc="http://schemas.microsoft.com/office/word/2010/wordprocessingCanvas" xmlns:cx="http://schemas.microsoft.com/office/drawing/2014/chartex" xmlns:cx1="http://schemas.microsoft.com/office/drawing/2015/9/8/chartex" xmlns:cx2="http://schemas.microsoft.com/office/drawing/2015/10/21/chartex" xmlns:cx3="http://schemas.microsoft.com/office/drawing/2016/5/9/chartex" xmlns:cx4="http://schemas.microsoft.com/office/drawing/2016/5/10/chartex" xmlns:cx5="http://schemas.microsoft.com/office/drawing/2016/5/11/chartex" xmlns:cx6="http://schemas.microsoft.com/office/drawing/2016/5/12/chartex" xmlns:cx7="http://schemas.microsoft.com/office/drawing/2016/5/13/chartex" xmlns:cx8="http://schemas.microsoft.com/office/drawing/2016/5/14/chartex" xmlns:mc="http://schemas.openxmlformats.org/markup-compatibility/2006" xmlns:aink="http://schemas.microsoft.com/office/drawing/2016/ink" xmlns:am3d="http://schemas.microsoft.com/office/drawing/2017/model3d" xmlns:o="urn:schemas-microsoft-com:office:office" xmlns:r="http://schemas.openxmlformats.org/officeDocument/2006/relationships" xmlns:m="http://schemas.openxmlformats.org/officeDocument/2006/math" xmlns:v="urn:schemas-microsoft-com:vml" xmlns:wp14="http://schemas.microsoft.com/office/word/2010/wordprocessingDrawing" xmlns:wp="http://schemas.openxmlformats.org/drawingml/2006/wordprocessingDrawing" xmlns:w10="urn:schemas-microsoft-com:office:word" xmlns:w="http://schemas.openxmlformats.org/wordprocessingml/2006/main" xmlns:w14="http://schemas.microsoft.com/office/word/2010/wordml" xmlns:w15="http://schemas.microsoft.com/office/word/2012/wordml" xmlns:w16cid="http://schemas.microsoft.com/office/word/2016/wordml/cid" xmlns:w16se="http://schemas.microsoft.com/office/word/2015/wordml/symex" xmlns:wpg="http://schemas.microsoft.com/office/word/2010/wordprocessingGroup" xmlns:wpi="http://schemas.microsoft.com/office/word/2010/wordprocessingInk" xmlns:wne="http://schemas.microsoft.com/office/word/2006/wordml" xmlns:wps="http://schemas.microsoft.com/office/word/2010/wordprocessingShape" mc:Ignorable="w14 w15 w16se w16cid wp14">
+<w:hdr xmlns:ve="http://schemas.openxmlformats.org/markup-compatibility/2006" xmlns:o="urn:schemas-microsoft-com:office:office" xmlns:r="http://schemas.openxmlformats.org/officeDocument/2006/relationships" xmlns:m="http://schemas.openxmlformats.org/officeDocument/2006/math" xmlns:v="urn:schemas-microsoft-com:vml" xmlns:wp="http://schemas.openxmlformats.org/drawingml/2006/wordprocessingDrawing" xmlns:w10="urn:schemas-microsoft-com:office:word" xmlns:w="http://schemas.openxmlformats.org/wordprocessingml/2006/main" xmlns:wne="http://schemas.microsoft.com/office/word/2006/wordml">
   <w:p>
     <w:pPr>
       <w:pStyle w:val="Header"/>
@@ -9293,8 +8895,8 @@
 </file>
 
 <file path=word/numbering.xml><?xml version="1.0" encoding="utf-8"?>
-<w:numbering xmlns:wpc="http://schemas.microsoft.com/office/word/2010/wordprocessingCanvas" xmlns:cx="http://schemas.microsoft.com/office/drawing/2014/chartex" xmlns:cx1="http://schemas.microsoft.com/office/drawing/2015/9/8/chartex" xmlns:cx2="http://schemas.microsoft.com/office/drawing/2015/10/21/chartex" xmlns:cx3="http://schemas.microsoft.com/office/drawing/2016/5/9/chartex" xmlns:cx4="http://schemas.microsoft.com/office/drawing/2016/5/10/chartex" xmlns:cx5="http://schemas.microsoft.com/office/drawing/2016/5/11/chartex" xmlns:cx6="http://schemas.microsoft.com/office/drawing/2016/5/12/chartex" xmlns:cx7="http://schemas.microsoft.com/office/drawing/2016/5/13/chartex" xmlns:cx8="http://schemas.microsoft.com/office/drawing/2016/5/14/chartex" xmlns:mc="http://schemas.openxmlformats.org/markup-compatibility/2006" xmlns:aink="http://schemas.microsoft.com/office/drawing/2016/ink" xmlns:am3d="http://schemas.microsoft.com/office/drawing/2017/model3d" xmlns:o="urn:schemas-microsoft-com:office:office" xmlns:r="http://schemas.openxmlformats.org/officeDocument/2006/relationships" xmlns:m="http://schemas.openxmlformats.org/officeDocument/2006/math" xmlns:v="urn:schemas-microsoft-com:vml" xmlns:wp14="http://schemas.microsoft.com/office/word/2010/wordprocessingDrawing" xmlns:wp="http://schemas.openxmlformats.org/drawingml/2006/wordprocessingDrawing" xmlns:w10="urn:schemas-microsoft-com:office:word" xmlns:w="http://schemas.openxmlformats.org/wordprocessingml/2006/main" xmlns:w14="http://schemas.microsoft.com/office/word/2010/wordml" xmlns:w15="http://schemas.microsoft.com/office/word/2012/wordml" xmlns:w16cid="http://schemas.microsoft.com/office/word/2016/wordml/cid" xmlns:w16se="http://schemas.microsoft.com/office/word/2015/wordml/symex" xmlns:wpg="http://schemas.microsoft.com/office/word/2010/wordprocessingGroup" xmlns:wpi="http://schemas.microsoft.com/office/word/2010/wordprocessingInk" xmlns:wne="http://schemas.microsoft.com/office/word/2006/wordml" xmlns:wps="http://schemas.microsoft.com/office/word/2010/wordprocessingShape" mc:Ignorable="w14 w15 w16se w16cid wp14">
-  <w:abstractNum w:abstractNumId="0" w15:restartNumberingAfterBreak="0">
+<w:numbering xmlns:ve="http://schemas.openxmlformats.org/markup-compatibility/2006" xmlns:o="urn:schemas-microsoft-com:office:office" xmlns:r="http://schemas.openxmlformats.org/officeDocument/2006/relationships" xmlns:m="http://schemas.openxmlformats.org/officeDocument/2006/math" xmlns:v="urn:schemas-microsoft-com:vml" xmlns:wp="http://schemas.openxmlformats.org/drawingml/2006/wordprocessingDrawing" xmlns:w10="urn:schemas-microsoft-com:office:word" xmlns:w="http://schemas.openxmlformats.org/wordprocessingml/2006/main" xmlns:wne="http://schemas.microsoft.com/office/word/2006/wordml">
+  <w:abstractNum w:abstractNumId="0">
     <w:nsid w:val="FFFFFFFE"/>
     <w:multiLevelType w:val="singleLevel"/>
     <w:tmpl w:val="FFFFFFFF"/>
@@ -9304,7 +8906,7 @@
       <w:lvlJc w:val="left"/>
     </w:lvl>
   </w:abstractNum>
-  <w:abstractNum w:abstractNumId="1" w15:restartNumberingAfterBreak="0">
+  <w:abstractNum w:abstractNumId="1">
     <w:nsid w:val="05EF529F"/>
     <w:multiLevelType w:val="singleLevel"/>
     <w:tmpl w:val="E9B4417A"/>
@@ -9319,7 +8921,7 @@
       </w:pPr>
     </w:lvl>
   </w:abstractNum>
-  <w:abstractNum w:abstractNumId="2" w15:restartNumberingAfterBreak="0">
+  <w:abstractNum w:abstractNumId="2">
     <w:nsid w:val="107C1DD5"/>
     <w:multiLevelType w:val="singleLevel"/>
     <w:tmpl w:val="3C0C06B8"/>
@@ -9336,7 +8938,7 @@
       </w:pPr>
     </w:lvl>
   </w:abstractNum>
-  <w:abstractNum w:abstractNumId="3" w15:restartNumberingAfterBreak="0">
+  <w:abstractNum w:abstractNumId="3">
     <w:nsid w:val="163655AD"/>
     <w:multiLevelType w:val="singleLevel"/>
     <w:tmpl w:val="1AC6A202"/>
@@ -9351,7 +8953,7 @@
       </w:pPr>
     </w:lvl>
   </w:abstractNum>
-  <w:abstractNum w:abstractNumId="4" w15:restartNumberingAfterBreak="0">
+  <w:abstractNum w:abstractNumId="4">
     <w:nsid w:val="240331A8"/>
     <w:multiLevelType w:val="hybridMultilevel"/>
     <w:tmpl w:val="6322830C"/>
@@ -9491,7 +9093,7 @@
       </w:rPr>
     </w:lvl>
   </w:abstractNum>
-  <w:abstractNum w:abstractNumId="5" w15:restartNumberingAfterBreak="0">
+  <w:abstractNum w:abstractNumId="5">
     <w:nsid w:val="25B5556C"/>
     <w:multiLevelType w:val="singleLevel"/>
     <w:tmpl w:val="C3EA9304"/>
@@ -9510,7 +9112,7 @@
       </w:rPr>
     </w:lvl>
   </w:abstractNum>
-  <w:abstractNum w:abstractNumId="6" w15:restartNumberingAfterBreak="0">
+  <w:abstractNum w:abstractNumId="6">
     <w:nsid w:val="2649707F"/>
     <w:multiLevelType w:val="hybridMultilevel"/>
     <w:tmpl w:val="E70EBE9E"/>
@@ -9623,7 +9225,7 @@
       </w:rPr>
     </w:lvl>
   </w:abstractNum>
-  <w:abstractNum w:abstractNumId="7" w15:restartNumberingAfterBreak="0">
+  <w:abstractNum w:abstractNumId="7">
     <w:nsid w:val="26694A0F"/>
     <w:multiLevelType w:val="singleLevel"/>
     <w:tmpl w:val="B4BAFA46"/>
@@ -9640,7 +9242,7 @@
       </w:pPr>
     </w:lvl>
   </w:abstractNum>
-  <w:abstractNum w:abstractNumId="8" w15:restartNumberingAfterBreak="0">
+  <w:abstractNum w:abstractNumId="8">
     <w:nsid w:val="2ED15748"/>
     <w:multiLevelType w:val="singleLevel"/>
     <w:tmpl w:val="6F9882EA"/>
@@ -9655,7 +9257,7 @@
       </w:pPr>
     </w:lvl>
   </w:abstractNum>
-  <w:abstractNum w:abstractNumId="9" w15:restartNumberingAfterBreak="0">
+  <w:abstractNum w:abstractNumId="9">
     <w:nsid w:val="37B72497"/>
     <w:multiLevelType w:val="singleLevel"/>
     <w:tmpl w:val="0409000F"/>
@@ -9672,7 +9274,7 @@
       </w:pPr>
     </w:lvl>
   </w:abstractNum>
-  <w:abstractNum w:abstractNumId="10" w15:restartNumberingAfterBreak="0">
+  <w:abstractNum w:abstractNumId="10">
     <w:nsid w:val="427264B3"/>
     <w:multiLevelType w:val="hybridMultilevel"/>
     <w:tmpl w:val="80BC1BD4"/>
@@ -9811,7 +9413,7 @@
       </w:rPr>
     </w:lvl>
   </w:abstractNum>
-  <w:abstractNum w:abstractNumId="11" w15:restartNumberingAfterBreak="0">
+  <w:abstractNum w:abstractNumId="11">
     <w:nsid w:val="61C92C81"/>
     <w:multiLevelType w:val="multilevel"/>
     <w:tmpl w:val="190C649E"/>
@@ -9882,7 +9484,7 @@
       </w:pPr>
     </w:lvl>
   </w:abstractNum>
-  <w:abstractNum w:abstractNumId="12" w15:restartNumberingAfterBreak="0">
+  <w:abstractNum w:abstractNumId="12">
     <w:nsid w:val="7ADD3B11"/>
     <w:multiLevelType w:val="singleLevel"/>
     <w:tmpl w:val="0409000F"/>
@@ -10494,7 +10096,7 @@
 </file>
 
 <file path=word/styles.xml><?xml version="1.0" encoding="utf-8"?>
-<w:styles xmlns:mc="http://schemas.openxmlformats.org/markup-compatibility/2006" xmlns:r="http://schemas.openxmlformats.org/officeDocument/2006/relationships" xmlns:w="http://schemas.openxmlformats.org/wordprocessingml/2006/main" xmlns:w14="http://schemas.microsoft.com/office/word/2010/wordml" xmlns:w15="http://schemas.microsoft.com/office/word/2012/wordml" xmlns:w16cid="http://schemas.microsoft.com/office/word/2016/wordml/cid" xmlns:w16se="http://schemas.microsoft.com/office/word/2015/wordml/symex" mc:Ignorable="w14 w15 w16se w16cid">
+<w:styles xmlns:r="http://schemas.openxmlformats.org/officeDocument/2006/relationships" xmlns:w="http://schemas.openxmlformats.org/wordprocessingml/2006/main">
   <w:docDefaults>
     <w:rPrDefault>
       <w:rPr>
@@ -10504,375 +10106,143 @@
     </w:rPrDefault>
     <w:pPrDefault/>
   </w:docDefaults>
-  <w:latentStyles w:defLockedState="0" w:defUIPriority="0" w:defSemiHidden="0" w:defUnhideWhenUsed="0" w:defQFormat="0" w:count="375">
-    <w:lsdException w:name="Normal" w:qFormat="1"/>
-    <w:lsdException w:name="heading 1" w:qFormat="1"/>
-    <w:lsdException w:name="heading 2" w:qFormat="1"/>
-    <w:lsdException w:name="heading 3" w:qFormat="1"/>
-    <w:lsdException w:name="heading 4" w:qFormat="1"/>
-    <w:lsdException w:name="heading 5" w:qFormat="1"/>
-    <w:lsdException w:name="heading 6" w:qFormat="1"/>
-    <w:lsdException w:name="heading 7" w:semiHidden="1" w:unhideWhenUsed="1" w:qFormat="1"/>
-    <w:lsdException w:name="heading 8" w:semiHidden="1" w:unhideWhenUsed="1" w:qFormat="1"/>
-    <w:lsdException w:name="heading 9" w:semiHidden="1" w:unhideWhenUsed="1" w:qFormat="1"/>
-    <w:lsdException w:name="index 1" w:semiHidden="1" w:unhideWhenUsed="1"/>
-    <w:lsdException w:name="index 2" w:semiHidden="1" w:unhideWhenUsed="1"/>
-    <w:lsdException w:name="index 3" w:semiHidden="1" w:unhideWhenUsed="1"/>
-    <w:lsdException w:name="index 4" w:semiHidden="1" w:unhideWhenUsed="1"/>
-    <w:lsdException w:name="index 5" w:semiHidden="1" w:unhideWhenUsed="1"/>
-    <w:lsdException w:name="index 6" w:semiHidden="1" w:unhideWhenUsed="1"/>
-    <w:lsdException w:name="index 7" w:semiHidden="1" w:unhideWhenUsed="1"/>
-    <w:lsdException w:name="index 8" w:semiHidden="1" w:unhideWhenUsed="1"/>
-    <w:lsdException w:name="index 9" w:semiHidden="1" w:unhideWhenUsed="1"/>
-    <w:lsdException w:name="toc 1" w:semiHidden="1" w:uiPriority="39" w:unhideWhenUsed="1"/>
-    <w:lsdException w:name="toc 2" w:semiHidden="1" w:uiPriority="39" w:unhideWhenUsed="1"/>
-    <w:lsdException w:name="toc 3" w:semiHidden="1" w:unhideWhenUsed="1"/>
-    <w:lsdException w:name="toc 4" w:semiHidden="1" w:unhideWhenUsed="1"/>
-    <w:lsdException w:name="toc 5" w:semiHidden="1" w:unhideWhenUsed="1"/>
-    <w:lsdException w:name="toc 6" w:semiHidden="1" w:unhideWhenUsed="1"/>
-    <w:lsdException w:name="toc 7" w:semiHidden="1" w:unhideWhenUsed="1"/>
-    <w:lsdException w:name="toc 8" w:semiHidden="1" w:unhideWhenUsed="1"/>
-    <w:lsdException w:name="toc 9" w:semiHidden="1" w:unhideWhenUsed="1"/>
-    <w:lsdException w:name="Normal Indent" w:semiHidden="1" w:unhideWhenUsed="1"/>
-    <w:lsdException w:name="footnote text" w:semiHidden="1" w:unhideWhenUsed="1"/>
-    <w:lsdException w:name="annotation text" w:semiHidden="1" w:unhideWhenUsed="1"/>
-    <w:lsdException w:name="header" w:semiHidden="1" w:unhideWhenUsed="1"/>
-    <w:lsdException w:name="footer" w:semiHidden="1" w:unhideWhenUsed="1"/>
-    <w:lsdException w:name="index heading" w:semiHidden="1" w:unhideWhenUsed="1"/>
-    <w:lsdException w:name="caption" w:semiHidden="1" w:unhideWhenUsed="1" w:qFormat="1"/>
-    <w:lsdException w:name="table of figures" w:semiHidden="1" w:unhideWhenUsed="1"/>
-    <w:lsdException w:name="envelope address" w:semiHidden="1" w:unhideWhenUsed="1"/>
-    <w:lsdException w:name="envelope return" w:semiHidden="1" w:unhideWhenUsed="1"/>
-    <w:lsdException w:name="footnote reference" w:semiHidden="1" w:unhideWhenUsed="1"/>
-    <w:lsdException w:name="annotation reference" w:semiHidden="1" w:unhideWhenUsed="1"/>
-    <w:lsdException w:name="line number" w:semiHidden="1" w:unhideWhenUsed="1"/>
-    <w:lsdException w:name="page number" w:semiHidden="1" w:unhideWhenUsed="1"/>
-    <w:lsdException w:name="endnote reference" w:semiHidden="1" w:unhideWhenUsed="1"/>
-    <w:lsdException w:name="endnote text" w:semiHidden="1" w:unhideWhenUsed="1"/>
-    <w:lsdException w:name="table of authorities" w:semiHidden="1" w:unhideWhenUsed="1"/>
-    <w:lsdException w:name="macro" w:semiHidden="1" w:unhideWhenUsed="1"/>
-    <w:lsdException w:name="toa heading" w:semiHidden="1" w:unhideWhenUsed="1"/>
-    <w:lsdException w:name="List" w:semiHidden="1" w:unhideWhenUsed="1"/>
-    <w:lsdException w:name="List Bullet" w:semiHidden="1" w:unhideWhenUsed="1"/>
-    <w:lsdException w:name="List 2" w:semiHidden="1" w:unhideWhenUsed="1"/>
-    <w:lsdException w:name="List 3" w:semiHidden="1" w:unhideWhenUsed="1"/>
-    <w:lsdException w:name="List Bullet 2" w:semiHidden="1" w:unhideWhenUsed="1"/>
-    <w:lsdException w:name="List Bullet 3" w:semiHidden="1" w:unhideWhenUsed="1"/>
-    <w:lsdException w:name="List Bullet 4" w:semiHidden="1" w:unhideWhenUsed="1"/>
-    <w:lsdException w:name="List Bullet 5" w:semiHidden="1" w:unhideWhenUsed="1"/>
-    <w:lsdException w:name="List Number 2" w:semiHidden="1" w:unhideWhenUsed="1"/>
-    <w:lsdException w:name="List Number 3" w:semiHidden="1" w:unhideWhenUsed="1"/>
-    <w:lsdException w:name="List Number 4" w:semiHidden="1" w:unhideWhenUsed="1"/>
-    <w:lsdException w:name="List Number 5" w:semiHidden="1" w:unhideWhenUsed="1"/>
-    <w:lsdException w:name="Title" w:qFormat="1"/>
-    <w:lsdException w:name="Closing" w:semiHidden="1" w:unhideWhenUsed="1"/>
-    <w:lsdException w:name="Signature" w:semiHidden="1" w:unhideWhenUsed="1"/>
-    <w:lsdException w:name="Default Paragraph Font" w:semiHidden="1" w:unhideWhenUsed="1"/>
-    <w:lsdException w:name="Body Text" w:semiHidden="1" w:unhideWhenUsed="1"/>
-    <w:lsdException w:name="Body Text Indent" w:semiHidden="1" w:unhideWhenUsed="1"/>
-    <w:lsdException w:name="List Continue" w:semiHidden="1" w:unhideWhenUsed="1"/>
-    <w:lsdException w:name="List Continue 2" w:semiHidden="1" w:unhideWhenUsed="1"/>
-    <w:lsdException w:name="List Continue 3" w:semiHidden="1" w:unhideWhenUsed="1"/>
-    <w:lsdException w:name="List Continue 4" w:semiHidden="1" w:unhideWhenUsed="1"/>
-    <w:lsdException w:name="List Continue 5" w:semiHidden="1" w:unhideWhenUsed="1"/>
-    <w:lsdException w:name="Message Header" w:semiHidden="1" w:unhideWhenUsed="1"/>
-    <w:lsdException w:name="Subtitle" w:qFormat="1"/>
-    <w:lsdException w:name="Body Text First Indent 2" w:semiHidden="1" w:unhideWhenUsed="1"/>
-    <w:lsdException w:name="Note Heading" w:semiHidden="1" w:unhideWhenUsed="1"/>
-    <w:lsdException w:name="Body Text 2" w:semiHidden="1" w:unhideWhenUsed="1"/>
-    <w:lsdException w:name="Body Text 3" w:semiHidden="1" w:unhideWhenUsed="1"/>
-    <w:lsdException w:name="Body Text Indent 2" w:semiHidden="1" w:unhideWhenUsed="1"/>
-    <w:lsdException w:name="Body Text Indent 3" w:semiHidden="1" w:unhideWhenUsed="1"/>
-    <w:lsdException w:name="Block Text" w:semiHidden="1" w:unhideWhenUsed="1"/>
-    <w:lsdException w:name="Hyperlink" w:semiHidden="1" w:uiPriority="99" w:unhideWhenUsed="1"/>
-    <w:lsdException w:name="FollowedHyperlink" w:semiHidden="1" w:unhideWhenUsed="1"/>
-    <w:lsdException w:name="Strong" w:qFormat="1"/>
-    <w:lsdException w:name="Emphasis" w:qFormat="1"/>
-    <w:lsdException w:name="Document Map" w:semiHidden="1" w:unhideWhenUsed="1"/>
-    <w:lsdException w:name="Plain Text" w:semiHidden="1" w:unhideWhenUsed="1"/>
-    <w:lsdException w:name="E-mail Signature" w:semiHidden="1" w:unhideWhenUsed="1"/>
-    <w:lsdException w:name="HTML Top of Form" w:semiHidden="1" w:unhideWhenUsed="1"/>
-    <w:lsdException w:name="HTML Bottom of Form" w:semiHidden="1" w:unhideWhenUsed="1"/>
-    <w:lsdException w:name="Normal (Web)" w:semiHidden="1" w:unhideWhenUsed="1"/>
-    <w:lsdException w:name="HTML Acronym" w:semiHidden="1" w:unhideWhenUsed="1"/>
-    <w:lsdException w:name="HTML Address" w:semiHidden="1" w:unhideWhenUsed="1"/>
-    <w:lsdException w:name="HTML Cite" w:semiHidden="1" w:unhideWhenUsed="1"/>
-    <w:lsdException w:name="HTML Code" w:semiHidden="1" w:unhideWhenUsed="1"/>
-    <w:lsdException w:name="HTML Definition" w:semiHidden="1" w:unhideWhenUsed="1"/>
-    <w:lsdException w:name="HTML Keyboard" w:semiHidden="1" w:unhideWhenUsed="1"/>
-    <w:lsdException w:name="HTML Preformatted" w:semiHidden="1" w:unhideWhenUsed="1"/>
-    <w:lsdException w:name="HTML Sample" w:semiHidden="1" w:unhideWhenUsed="1"/>
-    <w:lsdException w:name="HTML Typewriter" w:semiHidden="1" w:unhideWhenUsed="1"/>
-    <w:lsdException w:name="HTML Variable" w:semiHidden="1" w:unhideWhenUsed="1"/>
-    <w:lsdException w:name="Normal Table" w:semiHidden="1" w:unhideWhenUsed="1"/>
-    <w:lsdException w:name="annotation subject" w:semiHidden="1" w:unhideWhenUsed="1"/>
-    <w:lsdException w:name="No List" w:semiHidden="1" w:unhideWhenUsed="1"/>
-    <w:lsdException w:name="Outline List 1" w:semiHidden="1" w:unhideWhenUsed="1"/>
-    <w:lsdException w:name="Outline List 2" w:semiHidden="1" w:unhideWhenUsed="1"/>
-    <w:lsdException w:name="Outline List 3" w:semiHidden="1" w:unhideWhenUsed="1"/>
-    <w:lsdException w:name="Table Simple 1" w:semiHidden="1" w:unhideWhenUsed="1"/>
-    <w:lsdException w:name="Table Simple 2" w:semiHidden="1" w:unhideWhenUsed="1"/>
-    <w:lsdException w:name="Table Simple 3" w:semiHidden="1" w:unhideWhenUsed="1"/>
-    <w:lsdException w:name="Table Classic 1" w:semiHidden="1" w:unhideWhenUsed="1"/>
-    <w:lsdException w:name="Table Classic 2" w:semiHidden="1" w:unhideWhenUsed="1"/>
-    <w:lsdException w:name="Table Classic 3" w:semiHidden="1" w:unhideWhenUsed="1"/>
-    <w:lsdException w:name="Table Classic 4" w:semiHidden="1" w:unhideWhenUsed="1"/>
-    <w:lsdException w:name="Table Colorful 1" w:semiHidden="1" w:unhideWhenUsed="1"/>
-    <w:lsdException w:name="Table Colorful 2" w:semiHidden="1" w:unhideWhenUsed="1"/>
-    <w:lsdException w:name="Table Colorful 3" w:semiHidden="1" w:unhideWhenUsed="1"/>
-    <w:lsdException w:name="Table Columns 1" w:semiHidden="1" w:unhideWhenUsed="1"/>
-    <w:lsdException w:name="Table Columns 2" w:semiHidden="1" w:unhideWhenUsed="1"/>
-    <w:lsdException w:name="Table Columns 3" w:semiHidden="1" w:unhideWhenUsed="1"/>
-    <w:lsdException w:name="Table Columns 4" w:semiHidden="1" w:unhideWhenUsed="1"/>
-    <w:lsdException w:name="Table Columns 5" w:semiHidden="1" w:unhideWhenUsed="1"/>
-    <w:lsdException w:name="Table Grid 1" w:semiHidden="1" w:unhideWhenUsed="1"/>
-    <w:lsdException w:name="Table Grid 2" w:semiHidden="1" w:unhideWhenUsed="1"/>
-    <w:lsdException w:name="Table Grid 3" w:semiHidden="1" w:unhideWhenUsed="1"/>
-    <w:lsdException w:name="Table Grid 4" w:semiHidden="1" w:unhideWhenUsed="1"/>
-    <w:lsdException w:name="Table Grid 5" w:semiHidden="1" w:unhideWhenUsed="1"/>
-    <w:lsdException w:name="Table Grid 6" w:semiHidden="1" w:unhideWhenUsed="1"/>
-    <w:lsdException w:name="Table Grid 7" w:semiHidden="1" w:unhideWhenUsed="1"/>
-    <w:lsdException w:name="Table Grid 8" w:semiHidden="1" w:unhideWhenUsed="1"/>
-    <w:lsdException w:name="Table List 1" w:semiHidden="1" w:unhideWhenUsed="1"/>
-    <w:lsdException w:name="Table List 2" w:semiHidden="1" w:unhideWhenUsed="1"/>
-    <w:lsdException w:name="Table List 3" w:semiHidden="1" w:unhideWhenUsed="1"/>
-    <w:lsdException w:name="Table List 4" w:semiHidden="1" w:unhideWhenUsed="1"/>
-    <w:lsdException w:name="Table List 5" w:semiHidden="1" w:unhideWhenUsed="1"/>
-    <w:lsdException w:name="Table List 6" w:semiHidden="1" w:unhideWhenUsed="1"/>
-    <w:lsdException w:name="Table List 7" w:semiHidden="1" w:unhideWhenUsed="1"/>
-    <w:lsdException w:name="Table List 8" w:semiHidden="1" w:unhideWhenUsed="1"/>
-    <w:lsdException w:name="Table 3D effects 1" w:semiHidden="1" w:unhideWhenUsed="1"/>
-    <w:lsdException w:name="Table 3D effects 2" w:semiHidden="1" w:unhideWhenUsed="1"/>
-    <w:lsdException w:name="Table 3D effects 3" w:semiHidden="1" w:unhideWhenUsed="1"/>
-    <w:lsdException w:name="Table Contemporary" w:semiHidden="1" w:unhideWhenUsed="1"/>
-    <w:lsdException w:name="Table Elegant" w:semiHidden="1" w:unhideWhenUsed="1"/>
-    <w:lsdException w:name="Table Professional" w:semiHidden="1" w:unhideWhenUsed="1"/>
-    <w:lsdException w:name="Table Subtle 1" w:semiHidden="1" w:unhideWhenUsed="1"/>
-    <w:lsdException w:name="Table Subtle 2" w:semiHidden="1" w:unhideWhenUsed="1"/>
-    <w:lsdException w:name="Table Web 1" w:semiHidden="1" w:unhideWhenUsed="1"/>
-    <w:lsdException w:name="Table Web 2" w:semiHidden="1" w:unhideWhenUsed="1"/>
-    <w:lsdException w:name="Table Web 3" w:semiHidden="1" w:unhideWhenUsed="1"/>
-    <w:lsdException w:name="Balloon Text" w:semiHidden="1" w:unhideWhenUsed="1"/>
-    <w:lsdException w:name="Table Theme" w:semiHidden="1" w:unhideWhenUsed="1"/>
-    <w:lsdException w:name="Placeholder Text" w:semiHidden="1" w:uiPriority="99"/>
-    <w:lsdException w:name="No Spacing" w:uiPriority="1" w:qFormat="1"/>
-    <w:lsdException w:name="Light Shading" w:uiPriority="60"/>
-    <w:lsdException w:name="Light List" w:uiPriority="61"/>
-    <w:lsdException w:name="Light Grid" w:uiPriority="62"/>
-    <w:lsdException w:name="Medium Shading 1" w:uiPriority="63"/>
-    <w:lsdException w:name="Medium Shading 2" w:uiPriority="64"/>
-    <w:lsdException w:name="Medium List 1" w:uiPriority="65"/>
-    <w:lsdException w:name="Medium List 2" w:uiPriority="66"/>
-    <w:lsdException w:name="Medium Grid 1" w:uiPriority="67"/>
-    <w:lsdException w:name="Medium Grid 2" w:uiPriority="68"/>
-    <w:lsdException w:name="Medium Grid 3" w:uiPriority="69"/>
-    <w:lsdException w:name="Dark List" w:uiPriority="70"/>
-    <w:lsdException w:name="Colorful Shading" w:uiPriority="71"/>
-    <w:lsdException w:name="Colorful List" w:uiPriority="72"/>
-    <w:lsdException w:name="Colorful Grid" w:uiPriority="73"/>
-    <w:lsdException w:name="Light Shading Accent 1" w:uiPriority="60"/>
-    <w:lsdException w:name="Light List Accent 1" w:uiPriority="61"/>
-    <w:lsdException w:name="Light Grid Accent 1" w:uiPriority="62"/>
-    <w:lsdException w:name="Medium Shading 1 Accent 1" w:uiPriority="63"/>
-    <w:lsdException w:name="Medium Shading 2 Accent 1" w:uiPriority="64"/>
-    <w:lsdException w:name="Medium List 1 Accent 1" w:uiPriority="65"/>
-    <w:lsdException w:name="Revision" w:semiHidden="1" w:uiPriority="99"/>
-    <w:lsdException w:name="List Paragraph" w:uiPriority="34" w:qFormat="1"/>
-    <w:lsdException w:name="Quote" w:uiPriority="29" w:qFormat="1"/>
-    <w:lsdException w:name="Intense Quote" w:uiPriority="30" w:qFormat="1"/>
-    <w:lsdException w:name="Medium List 2 Accent 1" w:uiPriority="66"/>
-    <w:lsdException w:name="Medium Grid 1 Accent 1" w:uiPriority="67"/>
-    <w:lsdException w:name="Medium Grid 2 Accent 1" w:uiPriority="68"/>
-    <w:lsdException w:name="Medium Grid 3 Accent 1" w:uiPriority="69"/>
-    <w:lsdException w:name="Dark List Accent 1" w:uiPriority="70"/>
-    <w:lsdException w:name="Colorful Shading Accent 1" w:uiPriority="71"/>
-    <w:lsdException w:name="Colorful List Accent 1" w:uiPriority="72"/>
-    <w:lsdException w:name="Colorful Grid Accent 1" w:uiPriority="73"/>
-    <w:lsdException w:name="Light Shading Accent 2" w:uiPriority="60"/>
-    <w:lsdException w:name="Light List Accent 2" w:uiPriority="61"/>
-    <w:lsdException w:name="Light Grid Accent 2" w:uiPriority="62"/>
-    <w:lsdException w:name="Medium Shading 1 Accent 2" w:uiPriority="63"/>
-    <w:lsdException w:name="Medium Shading 2 Accent 2" w:uiPriority="64"/>
-    <w:lsdException w:name="Medium List 1 Accent 2" w:uiPriority="65"/>
-    <w:lsdException w:name="Medium List 2 Accent 2" w:uiPriority="66"/>
-    <w:lsdException w:name="Medium Grid 1 Accent 2" w:uiPriority="67"/>
-    <w:lsdException w:name="Medium Grid 2 Accent 2" w:uiPriority="68"/>
-    <w:lsdException w:name="Medium Grid 3 Accent 2" w:uiPriority="69"/>
-    <w:lsdException w:name="Dark List Accent 2" w:uiPriority="70"/>
-    <w:lsdException w:name="Colorful Shading Accent 2" w:uiPriority="71"/>
-    <w:lsdException w:name="Colorful List Accent 2" w:uiPriority="72"/>
-    <w:lsdException w:name="Colorful Grid Accent 2" w:uiPriority="73"/>
-    <w:lsdException w:name="Light Shading Accent 3" w:uiPriority="60"/>
-    <w:lsdException w:name="Light List Accent 3" w:uiPriority="61"/>
-    <w:lsdException w:name="Light Grid Accent 3" w:uiPriority="62"/>
-    <w:lsdException w:name="Medium Shading 1 Accent 3" w:uiPriority="63"/>
-    <w:lsdException w:name="Medium Shading 2 Accent 3" w:uiPriority="64"/>
-    <w:lsdException w:name="Medium List 1 Accent 3" w:uiPriority="65"/>
-    <w:lsdException w:name="Medium List 2 Accent 3" w:uiPriority="66"/>
-    <w:lsdException w:name="Medium Grid 1 Accent 3" w:uiPriority="67"/>
-    <w:lsdException w:name="Medium Grid 2 Accent 3" w:uiPriority="68"/>
-    <w:lsdException w:name="Medium Grid 3 Accent 3" w:uiPriority="69"/>
-    <w:lsdException w:name="Dark List Accent 3" w:uiPriority="70"/>
-    <w:lsdException w:name="Colorful Shading Accent 3" w:uiPriority="71"/>
-    <w:lsdException w:name="Colorful List Accent 3" w:uiPriority="72"/>
-    <w:lsdException w:name="Colorful Grid Accent 3" w:uiPriority="73"/>
-    <w:lsdException w:name="Light Shading Accent 4" w:uiPriority="60"/>
-    <w:lsdException w:name="Light List Accent 4" w:uiPriority="61"/>
-    <w:lsdException w:name="Light Grid Accent 4" w:uiPriority="62"/>
-    <w:lsdException w:name="Medium Shading 1 Accent 4" w:uiPriority="63"/>
-    <w:lsdException w:name="Medium Shading 2 Accent 4" w:uiPriority="64"/>
-    <w:lsdException w:name="Medium List 1 Accent 4" w:uiPriority="65"/>
-    <w:lsdException w:name="Medium List 2 Accent 4" w:uiPriority="66"/>
-    <w:lsdException w:name="Medium Grid 1 Accent 4" w:uiPriority="67"/>
-    <w:lsdException w:name="Medium Grid 2 Accent 4" w:uiPriority="68"/>
-    <w:lsdException w:name="Medium Grid 3 Accent 4" w:uiPriority="69"/>
-    <w:lsdException w:name="Dark List Accent 4" w:uiPriority="70"/>
-    <w:lsdException w:name="Colorful Shading Accent 4" w:uiPriority="71"/>
-    <w:lsdException w:name="Colorful List Accent 4" w:uiPriority="72"/>
-    <w:lsdException w:name="Colorful Grid Accent 4" w:uiPriority="73"/>
-    <w:lsdException w:name="Light Shading Accent 5" w:uiPriority="60"/>
-    <w:lsdException w:name="Light List Accent 5" w:uiPriority="61"/>
-    <w:lsdException w:name="Light Grid Accent 5" w:uiPriority="62"/>
-    <w:lsdException w:name="Medium Shading 1 Accent 5" w:uiPriority="63"/>
-    <w:lsdException w:name="Medium Shading 2 Accent 5" w:uiPriority="64"/>
-    <w:lsdException w:name="Medium List 1 Accent 5" w:uiPriority="65"/>
-    <w:lsdException w:name="Medium List 2 Accent 5" w:uiPriority="66"/>
-    <w:lsdException w:name="Medium Grid 1 Accent 5" w:uiPriority="67"/>
-    <w:lsdException w:name="Medium Grid 2 Accent 5" w:uiPriority="68"/>
-    <w:lsdException w:name="Medium Grid 3 Accent 5" w:uiPriority="69"/>
-    <w:lsdException w:name="Dark List Accent 5" w:uiPriority="70"/>
-    <w:lsdException w:name="Colorful Shading Accent 5" w:uiPriority="71"/>
-    <w:lsdException w:name="Colorful List Accent 5" w:uiPriority="72"/>
-    <w:lsdException w:name="Colorful Grid Accent 5" w:uiPriority="73"/>
-    <w:lsdException w:name="Light Shading Accent 6" w:uiPriority="60"/>
-    <w:lsdException w:name="Light List Accent 6" w:uiPriority="61"/>
-    <w:lsdException w:name="Light Grid Accent 6" w:uiPriority="62"/>
-    <w:lsdException w:name="Medium Shading 1 Accent 6" w:uiPriority="63"/>
-    <w:lsdException w:name="Medium Shading 2 Accent 6" w:uiPriority="64"/>
-    <w:lsdException w:name="Medium List 1 Accent 6" w:uiPriority="65"/>
-    <w:lsdException w:name="Medium List 2 Accent 6" w:uiPriority="66"/>
-    <w:lsdException w:name="Medium Grid 1 Accent 6" w:uiPriority="67"/>
-    <w:lsdException w:name="Medium Grid 2 Accent 6" w:uiPriority="68"/>
-    <w:lsdException w:name="Medium Grid 3 Accent 6" w:uiPriority="69"/>
-    <w:lsdException w:name="Dark List Accent 6" w:uiPriority="70"/>
-    <w:lsdException w:name="Colorful Shading Accent 6" w:uiPriority="71"/>
-    <w:lsdException w:name="Colorful List Accent 6" w:uiPriority="72"/>
-    <w:lsdException w:name="Colorful Grid Accent 6" w:uiPriority="73"/>
-    <w:lsdException w:name="Subtle Emphasis" w:uiPriority="19" w:qFormat="1"/>
-    <w:lsdException w:name="Intense Emphasis" w:uiPriority="21" w:qFormat="1"/>
-    <w:lsdException w:name="Subtle Reference" w:uiPriority="31" w:qFormat="1"/>
-    <w:lsdException w:name="Intense Reference" w:uiPriority="32" w:qFormat="1"/>
-    <w:lsdException w:name="Book Title" w:uiPriority="33" w:qFormat="1"/>
-    <w:lsdException w:name="Bibliography" w:semiHidden="1" w:uiPriority="37" w:unhideWhenUsed="1"/>
-    <w:lsdException w:name="TOC Heading" w:semiHidden="1" w:uiPriority="39" w:unhideWhenUsed="1" w:qFormat="1"/>
-    <w:lsdException w:name="Plain Table 1" w:uiPriority="41"/>
-    <w:lsdException w:name="Plain Table 2" w:uiPriority="42"/>
-    <w:lsdException w:name="Plain Table 3" w:uiPriority="43"/>
-    <w:lsdException w:name="Plain Table 4" w:uiPriority="44"/>
-    <w:lsdException w:name="Plain Table 5" w:uiPriority="45"/>
-    <w:lsdException w:name="Grid Table Light" w:uiPriority="40"/>
-    <w:lsdException w:name="Grid Table 1 Light" w:uiPriority="46"/>
-    <w:lsdException w:name="Grid Table 2" w:uiPriority="47"/>
-    <w:lsdException w:name="Grid Table 3" w:uiPriority="48"/>
-    <w:lsdException w:name="Grid Table 4" w:uiPriority="49"/>
-    <w:lsdException w:name="Grid Table 5 Dark" w:uiPriority="50"/>
-    <w:lsdException w:name="Grid Table 6 Colorful" w:uiPriority="51"/>
-    <w:lsdException w:name="Grid Table 7 Colorful" w:uiPriority="52"/>
-    <w:lsdException w:name="Grid Table 1 Light Accent 1" w:uiPriority="46"/>
-    <w:lsdException w:name="Grid Table 2 Accent 1" w:uiPriority="47"/>
-    <w:lsdException w:name="Grid Table 3 Accent 1" w:uiPriority="48"/>
-    <w:lsdException w:name="Grid Table 4 Accent 1" w:uiPriority="49"/>
-    <w:lsdException w:name="Grid Table 5 Dark Accent 1" w:uiPriority="50"/>
-    <w:lsdException w:name="Grid Table 6 Colorful Accent 1" w:uiPriority="51"/>
-    <w:lsdException w:name="Grid Table 7 Colorful Accent 1" w:uiPriority="52"/>
-    <w:lsdException w:name="Grid Table 1 Light Accent 2" w:uiPriority="46"/>
-    <w:lsdException w:name="Grid Table 2 Accent 2" w:uiPriority="47"/>
-    <w:lsdException w:name="Grid Table 3 Accent 2" w:uiPriority="48"/>
-    <w:lsdException w:name="Grid Table 4 Accent 2" w:uiPriority="49"/>
-    <w:lsdException w:name="Grid Table 5 Dark Accent 2" w:uiPriority="50"/>
-    <w:lsdException w:name="Grid Table 6 Colorful Accent 2" w:uiPriority="51"/>
-    <w:lsdException w:name="Grid Table 7 Colorful Accent 2" w:uiPriority="52"/>
-    <w:lsdException w:name="Grid Table 1 Light Accent 3" w:uiPriority="46"/>
-    <w:lsdException w:name="Grid Table 2 Accent 3" w:uiPriority="47"/>
-    <w:lsdException w:name="Grid Table 3 Accent 3" w:uiPriority="48"/>
-    <w:lsdException w:name="Grid Table 4 Accent 3" w:uiPriority="49"/>
-    <w:lsdException w:name="Grid Table 5 Dark Accent 3" w:uiPriority="50"/>
-    <w:lsdException w:name="Grid Table 6 Colorful Accent 3" w:uiPriority="51"/>
-    <w:lsdException w:name="Grid Table 7 Colorful Accent 3" w:uiPriority="52"/>
-    <w:lsdException w:name="Grid Table 1 Light Accent 4" w:uiPriority="46"/>
-    <w:lsdException w:name="Grid Table 2 Accent 4" w:uiPriority="47"/>
-    <w:lsdException w:name="Grid Table 3 Accent 4" w:uiPriority="48"/>
-    <w:lsdException w:name="Grid Table 4 Accent 4" w:uiPriority="49"/>
-    <w:lsdException w:name="Grid Table 5 Dark Accent 4" w:uiPriority="50"/>
-    <w:lsdException w:name="Grid Table 6 Colorful Accent 4" w:uiPriority="51"/>
-    <w:lsdException w:name="Grid Table 7 Colorful Accent 4" w:uiPriority="52"/>
-    <w:lsdException w:name="Grid Table 1 Light Accent 5" w:uiPriority="46"/>
-    <w:lsdException w:name="Grid Table 2 Accent 5" w:uiPriority="47"/>
-    <w:lsdException w:name="Grid Table 3 Accent 5" w:uiPriority="48"/>
-    <w:lsdException w:name="Grid Table 4 Accent 5" w:uiPriority="49"/>
-    <w:lsdException w:name="Grid Table 5 Dark Accent 5" w:uiPriority="50"/>
-    <w:lsdException w:name="Grid Table 6 Colorful Accent 5" w:uiPriority="51"/>
-    <w:lsdException w:name="Grid Table 7 Colorful Accent 5" w:uiPriority="52"/>
-    <w:lsdException w:name="Grid Table 1 Light Accent 6" w:uiPriority="46"/>
-    <w:lsdException w:name="Grid Table 2 Accent 6" w:uiPriority="47"/>
-    <w:lsdException w:name="Grid Table 3 Accent 6" w:uiPriority="48"/>
-    <w:lsdException w:name="Grid Table 4 Accent 6" w:uiPriority="49"/>
-    <w:lsdException w:name="Grid Table 5 Dark Accent 6" w:uiPriority="50"/>
-    <w:lsdException w:name="Grid Table 6 Colorful Accent 6" w:uiPriority="51"/>
-    <w:lsdException w:name="Grid Table 7 Colorful Accent 6" w:uiPriority="52"/>
-    <w:lsdException w:name="List Table 1 Light" w:uiPriority="46"/>
-    <w:lsdException w:name="List Table 2" w:uiPriority="47"/>
-    <w:lsdException w:name="List Table 3" w:uiPriority="48"/>
-    <w:lsdException w:name="List Table 4" w:uiPriority="49"/>
-    <w:lsdException w:name="List Table 5 Dark" w:uiPriority="50"/>
-    <w:lsdException w:name="List Table 6 Colorful" w:uiPriority="51"/>
-    <w:lsdException w:name="List Table 7 Colorful" w:uiPriority="52"/>
-    <w:lsdException w:name="List Table 1 Light Accent 1" w:uiPriority="46"/>
-    <w:lsdException w:name="List Table 2 Accent 1" w:uiPriority="47"/>
-    <w:lsdException w:name="List Table 3 Accent 1" w:uiPriority="48"/>
-    <w:lsdException w:name="List Table 4 Accent 1" w:uiPriority="49"/>
-    <w:lsdException w:name="List Table 5 Dark Accent 1" w:uiPriority="50"/>
-    <w:lsdException w:name="List Table 6 Colorful Accent 1" w:uiPriority="51"/>
-    <w:lsdException w:name="List Table 7 Colorful Accent 1" w:uiPriority="52"/>
-    <w:lsdException w:name="List Table 1 Light Accent 2" w:uiPriority="46"/>
-    <w:lsdException w:name="List Table 2 Accent 2" w:uiPriority="47"/>
-    <w:lsdException w:name="List Table 3 Accent 2" w:uiPriority="48"/>
-    <w:lsdException w:name="List Table 4 Accent 2" w:uiPriority="49"/>
-    <w:lsdException w:name="List Table 5 Dark Accent 2" w:uiPriority="50"/>
-    <w:lsdException w:name="List Table 6 Colorful Accent 2" w:uiPriority="51"/>
-    <w:lsdException w:name="List Table 7 Colorful Accent 2" w:uiPriority="52"/>
-    <w:lsdException w:name="List Table 1 Light Accent 3" w:uiPriority="46"/>
-    <w:lsdException w:name="List Table 2 Accent 3" w:uiPriority="47"/>
-    <w:lsdException w:name="List Table 3 Accent 3" w:uiPriority="48"/>
-    <w:lsdException w:name="List Table 4 Accent 3" w:uiPriority="49"/>
-    <w:lsdException w:name="List Table 5 Dark Accent 3" w:uiPriority="50"/>
-    <w:lsdException w:name="List Table 6 Colorful Accent 3" w:uiPriority="51"/>
-    <w:lsdException w:name="List Table 7 Colorful Accent 3" w:uiPriority="52"/>
-    <w:lsdException w:name="List Table 1 Light Accent 4" w:uiPriority="46"/>
-    <w:lsdException w:name="List Table 2 Accent 4" w:uiPriority="47"/>
-    <w:lsdException w:name="List Table 3 Accent 4" w:uiPriority="48"/>
-    <w:lsdException w:name="List Table 4 Accent 4" w:uiPriority="49"/>
-    <w:lsdException w:name="List Table 5 Dark Accent 4" w:uiPriority="50"/>
-    <w:lsdException w:name="List Table 6 Colorful Accent 4" w:uiPriority="51"/>
-    <w:lsdException w:name="List Table 7 Colorful Accent 4" w:uiPriority="52"/>
-    <w:lsdException w:name="List Table 1 Light Accent 5" w:uiPriority="46"/>
-    <w:lsdException w:name="List Table 2 Accent 5" w:uiPriority="47"/>
-    <w:lsdException w:name="List Table 3 Accent 5" w:uiPriority="48"/>
-    <w:lsdException w:name="List Table 4 Accent 5" w:uiPriority="49"/>
-    <w:lsdException w:name="List Table 5 Dark Accent 5" w:uiPriority="50"/>
-    <w:lsdException w:name="List Table 6 Colorful Accent 5" w:uiPriority="51"/>
-    <w:lsdException w:name="List Table 7 Colorful Accent 5" w:uiPriority="52"/>
-    <w:lsdException w:name="List Table 1 Light Accent 6" w:uiPriority="46"/>
-    <w:lsdException w:name="List Table 2 Accent 6" w:uiPriority="47"/>
-    <w:lsdException w:name="List Table 3 Accent 6" w:uiPriority="48"/>
-    <w:lsdException w:name="List Table 4 Accent 6" w:uiPriority="49"/>
-    <w:lsdException w:name="List Table 5 Dark Accent 6" w:uiPriority="50"/>
-    <w:lsdException w:name="List Table 6 Colorful Accent 6" w:uiPriority="51"/>
-    <w:lsdException w:name="List Table 7 Colorful Accent 6" w:uiPriority="52"/>
-    <w:lsdException w:name="Mention" w:semiHidden="1" w:uiPriority="99" w:unhideWhenUsed="1"/>
-    <w:lsdException w:name="Smart Hyperlink" w:semiHidden="1" w:uiPriority="99" w:unhideWhenUsed="1"/>
-    <w:lsdException w:name="Hashtag" w:semiHidden="1" w:uiPriority="99" w:unhideWhenUsed="1"/>
-    <w:lsdException w:name="Unresolved Mention" w:semiHidden="1" w:uiPriority="99" w:unhideWhenUsed="1"/>
+  <w:latentStyles w:defLockedState="0" w:defUIPriority="0" w:defSemiHidden="1" w:defUnhideWhenUsed="1" w:defQFormat="0" w:count="267">
+    <w:lsdException w:name="Normal" w:semiHidden="0" w:unhideWhenUsed="0" w:qFormat="1"/>
+    <w:lsdException w:name="heading 1" w:semiHidden="0" w:unhideWhenUsed="0" w:qFormat="1"/>
+    <w:lsdException w:name="heading 2" w:semiHidden="0" w:unhideWhenUsed="0" w:qFormat="1"/>
+    <w:lsdException w:name="heading 3" w:semiHidden="0" w:unhideWhenUsed="0" w:qFormat="1"/>
+    <w:lsdException w:name="heading 4" w:semiHidden="0" w:unhideWhenUsed="0" w:qFormat="1"/>
+    <w:lsdException w:name="heading 5" w:semiHidden="0" w:unhideWhenUsed="0" w:qFormat="1"/>
+    <w:lsdException w:name="heading 6" w:semiHidden="0" w:unhideWhenUsed="0" w:qFormat="1"/>
+    <w:lsdException w:name="heading 7" w:qFormat="1"/>
+    <w:lsdException w:name="heading 8" w:qFormat="1"/>
+    <w:lsdException w:name="heading 9" w:qFormat="1"/>
+    <w:lsdException w:name="toc 1" w:uiPriority="39"/>
+    <w:lsdException w:name="toc 2" w:uiPriority="39"/>
+    <w:lsdException w:name="caption" w:qFormat="1"/>
+    <w:lsdException w:name="List Number" w:semiHidden="0" w:unhideWhenUsed="0"/>
+    <w:lsdException w:name="List 4" w:semiHidden="0" w:unhideWhenUsed="0"/>
+    <w:lsdException w:name="List 5" w:semiHidden="0" w:unhideWhenUsed="0"/>
+    <w:lsdException w:name="Title" w:semiHidden="0" w:unhideWhenUsed="0" w:qFormat="1"/>
+    <w:lsdException w:name="Subtitle" w:semiHidden="0" w:unhideWhenUsed="0" w:qFormat="1"/>
+    <w:lsdException w:name="Salutation" w:semiHidden="0" w:unhideWhenUsed="0"/>
+    <w:lsdException w:name="Date" w:semiHidden="0" w:unhideWhenUsed="0"/>
+    <w:lsdException w:name="Body Text First Indent" w:semiHidden="0" w:unhideWhenUsed="0"/>
+    <w:lsdException w:name="Hyperlink" w:uiPriority="99"/>
+    <w:lsdException w:name="Strong" w:semiHidden="0" w:unhideWhenUsed="0" w:qFormat="1"/>
+    <w:lsdException w:name="Emphasis" w:semiHidden="0" w:unhideWhenUsed="0" w:qFormat="1"/>
+    <w:lsdException w:name="Table Grid" w:semiHidden="0" w:unhideWhenUsed="0"/>
+    <w:lsdException w:name="Placeholder Text" w:uiPriority="99" w:unhideWhenUsed="0"/>
+    <w:lsdException w:name="No Spacing" w:semiHidden="0" w:uiPriority="1" w:unhideWhenUsed="0" w:qFormat="1"/>
+    <w:lsdException w:name="Light Shading" w:semiHidden="0" w:uiPriority="60" w:unhideWhenUsed="0"/>
+    <w:lsdException w:name="Light List" w:semiHidden="0" w:uiPriority="61" w:unhideWhenUsed="0"/>
+    <w:lsdException w:name="Light Grid" w:semiHidden="0" w:uiPriority="62" w:unhideWhenUsed="0"/>
+    <w:lsdException w:name="Medium Shading 1" w:semiHidden="0" w:uiPriority="63" w:unhideWhenUsed="0"/>
+    <w:lsdException w:name="Medium Shading 2" w:semiHidden="0" w:uiPriority="64" w:unhideWhenUsed="0"/>
+    <w:lsdException w:name="Medium List 1" w:semiHidden="0" w:uiPriority="65" w:unhideWhenUsed="0"/>
+    <w:lsdException w:name="Medium List 2" w:semiHidden="0" w:uiPriority="66" w:unhideWhenUsed="0"/>
+    <w:lsdException w:name="Medium Grid 1" w:semiHidden="0" w:uiPriority="67" w:unhideWhenUsed="0"/>
+    <w:lsdException w:name="Medium Grid 2" w:semiHidden="0" w:uiPriority="68" w:unhideWhenUsed="0"/>
+    <w:lsdException w:name="Medium Grid 3" w:semiHidden="0" w:uiPriority="69" w:unhideWhenUsed="0"/>
+    <w:lsdException w:name="Dark List" w:semiHidden="0" w:uiPriority="70" w:unhideWhenUsed="0"/>
+    <w:lsdException w:name="Colorful Shading" w:semiHidden="0" w:uiPriority="71" w:unhideWhenUsed="0"/>
+    <w:lsdException w:name="Colorful List" w:semiHidden="0" w:uiPriority="72" w:unhideWhenUsed="0"/>
+    <w:lsdException w:name="Colorful Grid" w:semiHidden="0" w:uiPriority="73" w:unhideWhenUsed="0"/>
+    <w:lsdException w:name="Light Shading Accent 1" w:semiHidden="0" w:uiPriority="60" w:unhideWhenUsed="0"/>
+    <w:lsdException w:name="Light List Accent 1" w:semiHidden="0" w:uiPriority="61" w:unhideWhenUsed="0"/>
+    <w:lsdException w:name="Light Grid Accent 1" w:semiHidden="0" w:uiPriority="62" w:unhideWhenUsed="0"/>
+    <w:lsdException w:name="Medium Shading 1 Accent 1" w:semiHidden="0" w:uiPriority="63" w:unhideWhenUsed="0"/>
+    <w:lsdException w:name="Medium Shading 2 Accent 1" w:semiHidden="0" w:uiPriority="64" w:unhideWhenUsed="0"/>
+    <w:lsdException w:name="Medium List 1 Accent 1" w:semiHidden="0" w:uiPriority="65" w:unhideWhenUsed="0"/>
+    <w:lsdException w:name="Revision" w:uiPriority="99" w:unhideWhenUsed="0"/>
+    <w:lsdException w:name="List Paragraph" w:semiHidden="0" w:uiPriority="34" w:unhideWhenUsed="0" w:qFormat="1"/>
+    <w:lsdException w:name="Quote" w:semiHidden="0" w:uiPriority="29" w:unhideWhenUsed="0" w:qFormat="1"/>
+    <w:lsdException w:name="Intense Quote" w:semiHidden="0" w:uiPriority="30" w:unhideWhenUsed="0" w:qFormat="1"/>
+    <w:lsdException w:name="Medium List 2 Accent 1" w:semiHidden="0" w:uiPriority="66" w:unhideWhenUsed="0"/>
+    <w:lsdException w:name="Medium Grid 1 Accent 1" w:semiHidden="0" w:uiPriority="67" w:unhideWhenUsed="0"/>
+    <w:lsdException w:name="Medium Grid 2 Accent 1" w:semiHidden="0" w:uiPriority="68" w:unhideWhenUsed="0"/>
+    <w:lsdException w:name="Medium Grid 3 Accent 1" w:semiHidden="0" w:uiPriority="69" w:unhideWhenUsed="0"/>
+    <w:lsdException w:name="Dark List Accent 1" w:semiHidden="0" w:uiPriority="70" w:unhideWhenUsed="0"/>
+    <w:lsdException w:name="Colorful Shading Accent 1" w:semiHidden="0" w:uiPriority="71" w:unhideWhenUsed="0"/>
+    <w:lsdException w:name="Colorful List Accent 1" w:semiHidden="0" w:uiPriority="72" w:unhideWhenUsed="0"/>
+    <w:lsdException w:name="Colorful Grid Accent 1" w:semiHidden="0" w:uiPriority="73" w:unhideWhenUsed="0"/>
+    <w:lsdException w:name="Light Shading Accent 2" w:semiHidden="0" w:uiPriority="60" w:unhideWhenUsed="0"/>
+    <w:lsdException w:name="Light List Accent 2" w:semiHidden="0" w:uiPriority="61" w:unhideWhenUsed="0"/>
+    <w:lsdException w:name="Light Grid Accent 2" w:semiHidden="0" w:uiPriority="62" w:unhideWhenUsed="0"/>
+    <w:lsdException w:name="Medium Shading 1 Accent 2" w:semiHidden="0" w:uiPriority="63" w:unhideWhenUsed="0"/>
+    <w:lsdException w:name="Medium Shading 2 Accent 2" w:semiHidden="0" w:uiPriority="64" w:unhideWhenUsed="0"/>
+    <w:lsdException w:name="Medium List 1 Accent 2" w:semiHidden="0" w:uiPriority="65" w:unhideWhenUsed="0"/>
+    <w:lsdException w:name="Medium List 2 Accent 2" w:semiHidden="0" w:uiPriority="66" w:unhideWhenUsed="0"/>
+    <w:lsdException w:name="Medium Grid 1 Accent 2" w:semiHidden="0" w:uiPriority="67" w:unhideWhenUsed="0"/>
+    <w:lsdException w:name="Medium Grid 2 Accent 2" w:semiHidden="0" w:uiPriority="68" w:unhideWhenUsed="0"/>
+    <w:lsdException w:name="Medium Grid 3 Accent 2" w:semiHidden="0" w:uiPriority="69" w:unhideWhenUsed="0"/>
+    <w:lsdException w:name="Dark List Accent 2" w:semiHidden="0" w:uiPriority="70" w:unhideWhenUsed="0"/>
+    <w:lsdException w:name="Colorful Shading Accent 2" w:semiHidden="0" w:uiPriority="71" w:unhideWhenUsed="0"/>
+    <w:lsdException w:name="Colorful List Accent 2" w:semiHidden="0" w:uiPriority="72" w:unhideWhenUsed="0"/>
+    <w:lsdException w:name="Colorful Grid Accent 2" w:semiHidden="0" w:uiPriority="73" w:unhideWhenUsed="0"/>
+    <w:lsdException w:name="Light Shading Accent 3" w:semiHidden="0" w:uiPriority="60" w:unhideWhenUsed="0"/>
+    <w:lsdException w:name="Light List Accent 3" w:semiHidden="0" w:uiPriority="61" w:unhideWhenUsed="0"/>
+    <w:lsdException w:name="Light Grid Accent 3" w:semiHidden="0" w:uiPriority="62" w:unhideWhenUsed="0"/>
+    <w:lsdException w:name="Medium Shading 1 Accent 3" w:semiHidden="0" w:uiPriority="63" w:unhideWhenUsed="0"/>
+    <w:lsdException w:name="Medium Shading 2 Accent 3" w:semiHidden="0" w:uiPriority="64" w:unhideWhenUsed="0"/>
+    <w:lsdException w:name="Medium List 1 Accent 3" w:semiHidden="0" w:uiPriority="65" w:unhideWhenUsed="0"/>
+    <w:lsdException w:name="Medium List 2 Accent 3" w:semiHidden="0" w:uiPriority="66" w:unhideWhenUsed="0"/>
+    <w:lsdException w:name="Medium Grid 1 Accent 3" w:semiHidden="0" w:uiPriority="67" w:unhideWhenUsed="0"/>
+    <w:lsdException w:name="Medium Grid 2 Accent 3" w:semiHidden="0" w:uiPriority="68" w:unhideWhenUsed="0"/>
+    <w:lsdException w:name="Medium Grid 3 Accent 3" w:semiHidden="0" w:uiPriority="69" w:unhideWhenUsed="0"/>
+    <w:lsdException w:name="Dark List Accent 3" w:semiHidden="0" w:uiPriority="70" w:unhideWhenUsed="0"/>
+    <w:lsdException w:name="Colorful Shading Accent 3" w:semiHidden="0" w:uiPriority="71" w:unhideWhenUsed="0"/>
+    <w:lsdException w:name="Colorful List Accent 3" w:semiHidden="0" w:uiPriority="72" w:unhideWhenUsed="0"/>
+    <w:lsdException w:name="Colorful Grid Accent 3" w:semiHidden="0" w:uiPriority="73" w:unhideWhenUsed="0"/>
+    <w:lsdException w:name="Light Shading Accent 4" w:semiHidden="0" w:uiPriority="60" w:unhideWhenUsed="0"/>
+    <w:lsdException w:name="Light List Accent 4" w:semiHidden="0" w:uiPriority="61" w:unhideWhenUsed="0"/>
+    <w:lsdException w:name="Light Grid Accent 4" w:semiHidden="0" w:uiPriority="62" w:unhideWhenUsed="0"/>
+    <w:lsdException w:name="Medium Shading 1 Accent 4" w:semiHidden="0" w:uiPriority="63" w:unhideWhenUsed="0"/>
+    <w:lsdException w:name="Medium Shading 2 Accent 4" w:semiHidden="0" w:uiPriority="64" w:unhideWhenUsed="0"/>
+    <w:lsdException w:name="Medium List 1 Accent 4" w:semiHidden="0" w:uiPriority="65" w:unhideWhenUsed="0"/>
+    <w:lsdException w:name="Medium List 2 Accent 4" w:semiHidden="0" w:uiPriority="66" w:unhideWhenUsed="0"/>
+    <w:lsdException w:name="Medium Grid 1 Accent 4" w:semiHidden="0" w:uiPriority="67" w:unhideWhenUsed="0"/>
+    <w:lsdException w:name="Medium Grid 2 Accent 4" w:semiHidden="0" w:uiPriority="68" w:unhideWhenUsed="0"/>
+    <w:lsdException w:name="Medium Grid 3 Accent 4" w:semiHidden="0" w:uiPriority="69" w:unhideWhenUsed="0"/>
+    <w:lsdException w:name="Dark List Accent 4" w:semiHidden="0" w:uiPriority="70" w:unhideWhenUsed="0"/>
+    <w:lsdException w:name="Colorful Shading Accent 4" w:semiHidden="0" w:uiPriority="71" w:unhideWhenUsed="0"/>
+    <w:lsdException w:name="Colorful List Accent 4" w:semiHidden="0" w:uiPriority="72" w:unhideWhenUsed="0"/>
+    <w:lsdException w:name="Colorful Grid Accent 4" w:semiHidden="0" w:uiPriority="73" w:unhideWhenUsed="0"/>
+    <w:lsdException w:name="Light Shading Accent 5" w:semiHidden="0" w:uiPriority="60" w:unhideWhenUsed="0"/>
+    <w:lsdException w:name="Light List Accent 5" w:semiHidden="0" w:uiPriority="61" w:unhideWhenUsed="0"/>
+    <w:lsdException w:name="Light Grid Accent 5" w:semiHidden="0" w:uiPriority="62" w:unhideWhenUsed="0"/>
+    <w:lsdException w:name="Medium Shading 1 Accent 5" w:semiHidden="0" w:uiPriority="63" w:unhideWhenUsed="0"/>
+    <w:lsdException w:name="Medium Shading 2 Accent 5" w:semiHidden="0" w:uiPriority="64" w:unhideWhenUsed="0"/>
+    <w:lsdException w:name="Medium List 1 Accent 5" w:semiHidden="0" w:uiPriority="65" w:unhideWhenUsed="0"/>
+    <w:lsdException w:name="Medium List 2 Accent 5" w:semiHidden="0" w:uiPriority="66" w:unhideWhenUsed="0"/>
+    <w:lsdException w:name="Medium Grid 1 Accent 5" w:semiHidden="0" w:uiPriority="67" w:unhideWhenUsed="0"/>
+    <w:lsdException w:name="Medium Grid 2 Accent 5" w:semiHidden="0" w:uiPriority="68" w:unhideWhenUsed="0"/>
+    <w:lsdException w:name="Medium Grid 3 Accent 5" w:semiHidden="0" w:uiPriority="69" w:unhideWhenUsed="0"/>
+    <w:lsdException w:name="Dark List Accent 5" w:semiHidden="0" w:uiPriority="70" w:unhideWhenUsed="0"/>
+    <w:lsdException w:name="Colorful Shading Accent 5" w:semiHidden="0" w:uiPriority="71" w:unhideWhenUsed="0"/>
+    <w:lsdException w:name="Colorful List Accent 5" w:semiHidden="0" w:uiPriority="72" w:unhideWhenUsed="0"/>
+    <w:lsdException w:name="Colorful Grid Accent 5" w:semiHidden="0" w:uiPriority="73" w:unhideWhenUsed="0"/>
+    <w:lsdException w:name="Light Shading Accent 6" w:semiHidden="0" w:uiPriority="60" w:unhideWhenUsed="0"/>
+    <w:lsdException w:name="Light List Accent 6" w:semiHidden="0" w:uiPriority="61" w:unhideWhenUsed="0"/>
+    <w:lsdException w:name="Light Grid Accent 6" w:semiHidden="0" w:uiPriority="62" w:unhideWhenUsed="0"/>
+    <w:lsdException w:name="Medium Shading 1 Accent 6" w:semiHidden="0" w:uiPriority="63" w:unhideWhenUsed="0"/>
+    <w:lsdException w:name="Medium Shading 2 Accent 6" w:semiHidden="0" w:uiPriority="64" w:unhideWhenUsed="0"/>
+    <w:lsdException w:name="Medium List 1 Accent 6" w:semiHidden="0" w:uiPriority="65" w:unhideWhenUsed="0"/>
+    <w:lsdException w:name="Medium List 2 Accent 6" w:semiHidden="0" w:uiPriority="66" w:unhideWhenUsed="0"/>
+    <w:lsdException w:name="Medium Grid 1 Accent 6" w:semiHidden="0" w:uiPriority="67" w:unhideWhenUsed="0"/>
+    <w:lsdException w:name="Medium Grid 2 Accent 6" w:semiHidden="0" w:uiPriority="68" w:unhideWhenUsed="0"/>
+    <w:lsdException w:name="Medium Grid 3 Accent 6" w:semiHidden="0" w:uiPriority="69" w:unhideWhenUsed="0"/>
+    <w:lsdException w:name="Dark List Accent 6" w:semiHidden="0" w:uiPriority="70" w:unhideWhenUsed="0"/>
+    <w:lsdException w:name="Colorful Shading Accent 6" w:semiHidden="0" w:uiPriority="71" w:unhideWhenUsed="0"/>
+    <w:lsdException w:name="Colorful List Accent 6" w:semiHidden="0" w:uiPriority="72" w:unhideWhenUsed="0"/>
+    <w:lsdException w:name="Colorful Grid Accent 6" w:semiHidden="0" w:uiPriority="73" w:unhideWhenUsed="0"/>
+    <w:lsdException w:name="Subtle Emphasis" w:semiHidden="0" w:uiPriority="19" w:unhideWhenUsed="0" w:qFormat="1"/>
+    <w:lsdException w:name="Intense Emphasis" w:semiHidden="0" w:uiPriority="21" w:unhideWhenUsed="0" w:qFormat="1"/>
+    <w:lsdException w:name="Subtle Reference" w:semiHidden="0" w:uiPriority="31" w:unhideWhenUsed="0" w:qFormat="1"/>
+    <w:lsdException w:name="Intense Reference" w:semiHidden="0" w:uiPriority="32" w:unhideWhenUsed="0" w:qFormat="1"/>
+    <w:lsdException w:name="Book Title" w:semiHidden="0" w:uiPriority="33" w:unhideWhenUsed="0" w:qFormat="1"/>
+    <w:lsdException w:name="Bibliography" w:uiPriority="37"/>
+    <w:lsdException w:name="TOC Heading" w:uiPriority="39" w:qFormat="1"/>
   </w:latentStyles>
   <w:style w:type="paragraph" w:default="1" w:styleId="Normal">
     <w:name w:val="Normal"/>
@@ -11051,6 +10421,7 @@
     <w:uiPriority w:val="99"/>
     <w:semiHidden/>
     <w:unhideWhenUsed/>
+    <w:qFormat/>
     <w:tblPr>
       <w:tblInd w:w="0" w:type="dxa"/>
       <w:tblCellMar>

</xml_diff>